<commit_message>
tk-1: Redone docmentation intro
</commit_message>
<xml_diff>
--- a/Documentation/App_dev_group_coursework.docx
+++ b/Documentation/App_dev_group_coursework.docx
@@ -393,25 +393,7 @@
           <w:i/>
           <w:sz w:val="20"/>
         </w:rPr>
-        <w:t xml:space="preserve">I confirm that I understand my coursework needs to be submitted online via Google Classroom under the relevant module page before the deadline in order for my assignment to be accepted and marked. I am fully aware that late submissions will be treated as non-submission and a </w:t>
-      </w:r>
-      <w:proofErr w:type="gramStart"/>
-      <w:r>
-        <w:rPr>
-          <w:rFonts w:eastAsia="Arial" w:cs="Arial"/>
-          <w:i/>
-          <w:sz w:val="20"/>
-        </w:rPr>
-        <w:t>marks</w:t>
-      </w:r>
-      <w:proofErr w:type="gramEnd"/>
-      <w:r>
-        <w:rPr>
-          <w:rFonts w:eastAsia="Arial" w:cs="Arial"/>
-          <w:i/>
-          <w:sz w:val="20"/>
-        </w:rPr>
-        <w:t xml:space="preserve"> of zero will be awarded.</w:t>
+        <w:t>I confirm that I understand my coursework needs to be submitted online via Google Classroom under the relevant module page before the deadline in order for my assignment to be accepted and marked. I am fully aware that late submissions will be treated as non-submission and a marks of zero will be awarded.</w:t>
       </w:r>
     </w:p>
     <w:sdt>
@@ -1348,6 +1330,198 @@
         <w:t>Introduction</w:t>
       </w:r>
       <w:bookmarkEnd w:id="0"/>
+    </w:p>
+    <w:p>
+      <w:r>
+        <w:t>The assigned project calls for the development of an application in a collaborative manner to support a company named Ropey DVDs. Ropey DVDs is a franchise DVD rental store chain in which several shops operate under a common name with shared purchasing and advertising yet function as distinct businesses.</w:t>
+      </w:r>
+      <w:r>
+        <w:t xml:space="preserve"> </w:t>
+      </w:r>
+    </w:p>
+    <w:p>
+      <w:r>
+        <w:tab/>
+      </w:r>
+      <w:r>
+        <w:t xml:space="preserve">Per the company's needs, the application in issue should provide a number of features. It should be able to manage the stock, loaning, and return of DVDs to its members who require such services. </w:t>
+      </w:r>
+      <w:r>
+        <w:t>Moreover</w:t>
+      </w:r>
+      <w:r>
+        <w:t xml:space="preserve">, each DVD should have the records of the </w:t>
+      </w:r>
+      <w:r>
+        <w:t>main</w:t>
+      </w:r>
+      <w:r>
+        <w:t xml:space="preserve"> actors, as well as the studio and producer of the DVD.</w:t>
+      </w:r>
+      <w:r>
+        <w:t xml:space="preserve"> </w:t>
+      </w:r>
+    </w:p>
+    <w:p>
+      <w:pPr>
+        <w:ind w:firstLine="720"/>
+      </w:pPr>
+      <w:r>
+        <w:t>There have also been some assumptions stated that must be followed during the development of this application. To begin, it is assumed that a single DVD can only have one producer and be linked with one studio. Aside from that, each DVD has been labeled with a genre and whether or not it is appropriate for audiences under the age of 18. Furthermore, each business maintains a list of members who are the only ones who are permitted to borrow DVDs. Each member, however, is assigned to a member category, which restricts how many DVDs they may loan at one time.</w:t>
+      </w:r>
+      <w:r>
+        <w:t xml:space="preserve"> </w:t>
+      </w:r>
+      <w:r>
+        <w:t>Whenever a DVD is loaned, a record has to be created that includes information on the member who borrowed the DVD as well as how long they may retain the DVD without incurring any financial penalties.</w:t>
+      </w:r>
+    </w:p>
+    <w:p>
+      <w:pPr>
+        <w:ind w:firstLine="720"/>
+      </w:pPr>
+      <w:r>
+        <w:t xml:space="preserve">A variety of tools were utilized in the development of this application. Visual Studio 2022 has been used for development. </w:t>
+      </w:r>
+    </w:p>
+    <w:p>
+      <w:pPr>
+        <w:ind w:firstLine="720"/>
+      </w:pPr>
+      <w:r>
+        <w:t>Microsoft's Visual Studio is an Integrated Development Environment (IDE) used to create GUIs (Graphical User Interfaces), console, web applications, mobile apps, cloud and online services, and so on</w:t>
+      </w:r>
+      <w:sdt>
+        <w:sdtPr>
+          <w:id w:val="1754932106"/>
+          <w:citation/>
+        </w:sdtPr>
+        <w:sdtContent>
+          <w:r>
+            <w:fldChar w:fldCharType="begin"/>
+          </w:r>
+          <w:r>
+            <w:instrText xml:space="preserve"> CITATION Mic22 \l 1033  \m gee19</w:instrText>
+          </w:r>
+          <w:r>
+            <w:fldChar w:fldCharType="separate"/>
+          </w:r>
+          <w:r>
+            <w:rPr>
+              <w:noProof/>
+            </w:rPr>
+            <w:t xml:space="preserve"> </w:t>
+          </w:r>
+          <w:r>
+            <w:rPr>
+              <w:noProof/>
+            </w:rPr>
+            <w:t>(Microsoft, 2022; geeksforgeeks, 2019)</w:t>
+          </w:r>
+          <w:r>
+            <w:fldChar w:fldCharType="end"/>
+          </w:r>
+        </w:sdtContent>
+      </w:sdt>
+      <w:r>
+        <w:t>.</w:t>
+      </w:r>
+      <w:r>
+        <w:t xml:space="preserve"> </w:t>
+      </w:r>
+    </w:p>
+    <w:p>
+      <w:pPr>
+        <w:ind w:firstLine="720"/>
+      </w:pPr>
+      <w:r>
+        <w:t xml:space="preserve">As for version control of the development process, Git and GitHub have been used. </w:t>
+      </w:r>
+      <w:r>
+        <w:t>Git is a free and open-source distributed version control system that can manage everything from modest to extremely large projects with efficiency and ease</w:t>
+      </w:r>
+      <w:r>
+        <w:t xml:space="preserve"> </w:t>
+      </w:r>
+      <w:sdt>
+        <w:sdtPr>
+          <w:id w:val="-642663172"/>
+          <w:citation/>
+        </w:sdtPr>
+        <w:sdtContent>
+          <w:r>
+            <w:fldChar w:fldCharType="begin"/>
+          </w:r>
+          <w:r>
+            <w:instrText xml:space="preserve"> CITATION Git22 \l 1033 </w:instrText>
+          </w:r>
+          <w:r>
+            <w:fldChar w:fldCharType="separate"/>
+          </w:r>
+          <w:r>
+            <w:rPr>
+              <w:noProof/>
+            </w:rPr>
+            <w:t>(Git, 2022)</w:t>
+          </w:r>
+          <w:r>
+            <w:fldChar w:fldCharType="end"/>
+          </w:r>
+        </w:sdtContent>
+      </w:sdt>
+      <w:r>
+        <w:t>.</w:t>
+      </w:r>
+      <w:r>
+        <w:t xml:space="preserve"> Likewise, GitHub </w:t>
+      </w:r>
+      <w:r>
+        <w:t xml:space="preserve">provides Git-based Internet hosting for software development and version control. It provides Git's distributed version control and source code management </w:t>
+      </w:r>
+      <w:r>
+        <w:lastRenderedPageBreak/>
+        <w:t>(SCM) functions, as well as its own features. For each project, it provides access control as well as various collaboration tools such as bug tracking, feature requests, task management, continuous integration, and wikis</w:t>
+      </w:r>
+      <w:r>
+        <w:t xml:space="preserve"> </w:t>
+      </w:r>
+      <w:sdt>
+        <w:sdtPr>
+          <w:id w:val="-1672324981"/>
+          <w:citation/>
+        </w:sdtPr>
+        <w:sdtContent>
+          <w:r>
+            <w:fldChar w:fldCharType="begin"/>
+          </w:r>
+          <w:r>
+            <w:instrText xml:space="preserve"> CITATION Ale12 \l 1033 </w:instrText>
+          </w:r>
+          <w:r>
+            <w:fldChar w:fldCharType="separate"/>
+          </w:r>
+          <w:r>
+            <w:rPr>
+              <w:noProof/>
+            </w:rPr>
+            <w:t>(Williams, 2012)</w:t>
+          </w:r>
+          <w:r>
+            <w:fldChar w:fldCharType="end"/>
+          </w:r>
+        </w:sdtContent>
+      </w:sdt>
+      <w:r>
+        <w:t>.</w:t>
+      </w:r>
+    </w:p>
+    <w:p>
+      <w:pPr>
+        <w:ind w:firstLine="720"/>
+      </w:pPr>
+      <w:r>
+        <w:t xml:space="preserve">Going further, the report documents the development process of the application from beginning to end, along with the tasks assigned to each individual member of the group. </w:t>
+      </w:r>
     </w:p>
     <w:p>
       <w:pPr>
@@ -7424,11 +7598,84 @@
     <b:URL>https://www.alibabacloud.com/blog/how-to-create-an-effective-technical-architectural-diagram_596100</b:URL>
     <b:RefOrder>1</b:RefOrder>
   </b:Source>
+  <b:Source>
+    <b:Tag>Mic22</b:Tag>
+    <b:SourceType>InternetSite</b:SourceType>
+    <b:Guid>{5184AC99-D7DF-4361-92C5-B7D85A10C9F7}</b:Guid>
+    <b:Author>
+      <b:Author>
+        <b:Corporate>Microsoft</b:Corporate>
+      </b:Author>
+    </b:Author>
+    <b:Title>Visual Studio</b:Title>
+    <b:Year>2022</b:Year>
+    <b:YearAccessed>2022</b:YearAccessed>
+    <b:MonthAccessed>4</b:MonthAccessed>
+    <b:DayAccessed>10</b:DayAccessed>
+    <b:URL>https://visualstudio.microsoft.com/vs/</b:URL>
+    <b:RefOrder>1</b:RefOrder>
+  </b:Source>
+  <b:Source>
+    <b:Tag>gee19</b:Tag>
+    <b:SourceType>InternetSite</b:SourceType>
+    <b:Guid>{DC6B571A-0501-40FB-BE6A-3695C5253BB3}</b:Guid>
+    <b:Author>
+      <b:Author>
+        <b:Corporate>geeksforgeeks</b:Corporate>
+      </b:Author>
+    </b:Author>
+    <b:Title>Introduction to Visual Studio</b:Title>
+    <b:Year>2019</b:Year>
+    <b:YearAccessed>2022</b:YearAccessed>
+    <b:MonthAccessed>4</b:MonthAccessed>
+    <b:DayAccessed>10</b:DayAccessed>
+    <b:URL>https://www.geeksforgeeks.org/introduction-to-visual-studio/</b:URL>
+    <b:RefOrder>2</b:RefOrder>
+  </b:Source>
+  <b:Source>
+    <b:Tag>Git22</b:Tag>
+    <b:SourceType>InternetSite</b:SourceType>
+    <b:Guid>{AD2C34E8-5BC6-4E81-858A-1E11CBF996F2}</b:Guid>
+    <b:Author>
+      <b:Author>
+        <b:Corporate>Git</b:Corporate>
+      </b:Author>
+    </b:Author>
+    <b:Title>git</b:Title>
+    <b:Year>2022</b:Year>
+    <b:YearAccessed>2022</b:YearAccessed>
+    <b:MonthAccessed>4</b:MonthAccessed>
+    <b:DayAccessed>10</b:DayAccessed>
+    <b:URL>https://git-scm.com</b:URL>
+    <b:RefOrder>3</b:RefOrder>
+  </b:Source>
+  <b:Source>
+    <b:Tag>Ale12</b:Tag>
+    <b:SourceType>InternetSite</b:SourceType>
+    <b:Guid>{5A5CFA11-D308-449C-808D-19FE189A7774}</b:Guid>
+    <b:Author>
+      <b:Author>
+        <b:NameList>
+          <b:Person>
+            <b:Last>Williams</b:Last>
+            <b:First>Alex</b:First>
+          </b:Person>
+        </b:NameList>
+      </b:Author>
+    </b:Author>
+    <b:Title>GitHub Pours Energies into Enterprise – Raises $100 Million From Power VC Andreessen Horowitz</b:Title>
+    <b:Year>2012</b:Year>
+    <b:YearAccessed>2022</b:YearAccessed>
+    <b:MonthAccessed>4</b:MonthAccessed>
+    <b:DayAccessed>10</b:DayAccessed>
+    <b:URL>https://techcrunch.com/2012/07/09/github-pours-energies-into-enterprise-raises-100-million-from-power-vc-andreesen-horowitz/</b:URL>
+    <b:RefOrder>4</b:RefOrder>
+  </b:Source>
 </b:Sources>
 </file>
 
 <file path=customXml/itemProps1.xml><?xml version="1.0" encoding="utf-8"?>
-<ds:datastoreItem xmlns:ds="http://schemas.openxmlformats.org/officeDocument/2006/customXml" ds:itemID="{8A2AA078-ED6C-4156-BE6D-9795DF59D8CA}">
+<ds:datastoreItem xmlns:ds="http://schemas.openxmlformats.org/officeDocument/2006/customXml" ds:itemID="{4D645B35-CC2C-4A91-8EAF-A90F8CD7EC53}">
   <ds:schemaRefs>
     <ds:schemaRef ds:uri="http://schemas.openxmlformats.org/officeDocument/2006/bibliography"/>
   </ds:schemaRefs>

</xml_diff>

<commit_message>
Delete UI updated for Member and DVDCopy
</commit_message>
<xml_diff>
--- a/Documentation/App_dev_group_coursework.docx
+++ b/Documentation/App_dev_group_coursework.docx
@@ -1,6 +1,6 @@
 
 <file path=word/document.xml><?xml version="1.0" encoding="utf-8"?>
-<w:document xmlns:wpc="http://schemas.microsoft.com/office/word/2010/wordprocessingCanvas" xmlns:mc="http://schemas.openxmlformats.org/markup-compatibility/2006" xmlns:o="urn:schemas-microsoft-com:office:office" xmlns:r="http://schemas.openxmlformats.org/officeDocument/2006/relationships" xmlns:m="http://schemas.openxmlformats.org/officeDocument/2006/math" xmlns:v="urn:schemas-microsoft-com:vml" xmlns:wp14="http://schemas.microsoft.com/office/word/2010/wordprocessingDrawing" xmlns:wp="http://schemas.openxmlformats.org/drawingml/2006/wordprocessingDrawing" xmlns:w10="urn:schemas-microsoft-com:office:word" xmlns:w="http://schemas.openxmlformats.org/wordprocessingml/2006/main" xmlns:w14="http://schemas.microsoft.com/office/word/2010/wordml" xmlns:w15="http://schemas.microsoft.com/office/word/2012/wordml" xmlns:wpg="http://schemas.microsoft.com/office/word/2010/wordprocessingGroup" xmlns:wpi="http://schemas.microsoft.com/office/word/2010/wordprocessingInk" xmlns:wne="http://schemas.microsoft.com/office/word/2006/wordml" xmlns:wps="http://schemas.microsoft.com/office/word/2010/wordprocessingShape" mc:Ignorable="w14 w15 wp14">
+<w:document xmlns:wpc="http://schemas.microsoft.com/office/word/2010/wordprocessingCanvas" xmlns:cx="http://schemas.microsoft.com/office/drawing/2014/chartex" xmlns:cx1="http://schemas.microsoft.com/office/drawing/2015/9/8/chartex" xmlns:cx2="http://schemas.microsoft.com/office/drawing/2015/10/21/chartex" xmlns:cx3="http://schemas.microsoft.com/office/drawing/2016/5/9/chartex" xmlns:cx4="http://schemas.microsoft.com/office/drawing/2016/5/10/chartex" xmlns:cx5="http://schemas.microsoft.com/office/drawing/2016/5/11/chartex" xmlns:cx6="http://schemas.microsoft.com/office/drawing/2016/5/12/chartex" xmlns:cx7="http://schemas.microsoft.com/office/drawing/2016/5/13/chartex" xmlns:cx8="http://schemas.microsoft.com/office/drawing/2016/5/14/chartex" xmlns:mc="http://schemas.openxmlformats.org/markup-compatibility/2006" xmlns:aink="http://schemas.microsoft.com/office/drawing/2016/ink" xmlns:am3d="http://schemas.microsoft.com/office/drawing/2017/model3d" xmlns:o="urn:schemas-microsoft-com:office:office" xmlns:oel="http://schemas.microsoft.com/office/2019/extlst" xmlns:r="http://schemas.openxmlformats.org/officeDocument/2006/relationships" xmlns:m="http://schemas.openxmlformats.org/officeDocument/2006/math" xmlns:v="urn:schemas-microsoft-com:vml" xmlns:wp14="http://schemas.microsoft.com/office/word/2010/wordprocessingDrawing" xmlns:wp="http://schemas.openxmlformats.org/drawingml/2006/wordprocessingDrawing" xmlns:w10="urn:schemas-microsoft-com:office:word" xmlns:w="http://schemas.openxmlformats.org/wordprocessingml/2006/main" xmlns:w14="http://schemas.microsoft.com/office/word/2010/wordml" xmlns:w15="http://schemas.microsoft.com/office/word/2012/wordml" xmlns:w16cex="http://schemas.microsoft.com/office/word/2018/wordml/cex" xmlns:w16cid="http://schemas.microsoft.com/office/word/2016/wordml/cid" xmlns:w16="http://schemas.microsoft.com/office/word/2018/wordml" xmlns:w16sdtdh="http://schemas.microsoft.com/office/word/2020/wordml/sdtdatahash" xmlns:w16se="http://schemas.microsoft.com/office/word/2015/wordml/symex" xmlns:wpg="http://schemas.microsoft.com/office/word/2010/wordprocessingGroup" xmlns:wpi="http://schemas.microsoft.com/office/word/2010/wordprocessingInk" xmlns:wne="http://schemas.microsoft.com/office/word/2006/wordml" xmlns:wps="http://schemas.microsoft.com/office/word/2010/wordprocessingShape" mc:Ignorable="w14 w15 w16se w16cid w16 w16cex w16sdtdh wp14">
   <w:body>
     <w:p>
       <w:pPr>
@@ -305,7 +305,6 @@
         </w:rPr>
         <w:t xml:space="preserve"> </w:t>
       </w:r>
-      <w:proofErr w:type="gramStart"/>
       <w:r>
         <w:rPr>
           <w:rFonts w:eastAsia="Arial" w:cs="Arial"/>
@@ -314,7 +313,6 @@
         </w:rPr>
         <w:t>Spring</w:t>
       </w:r>
-      <w:proofErr w:type="gramEnd"/>
       <w:r>
         <w:rPr>
           <w:rFonts w:eastAsia="Arial" w:cs="Arial"/>
@@ -346,6 +344,7 @@
             <w:tcW w:w="9662" w:type="dxa"/>
             <w:gridSpan w:val="4"/>
             <w:shd w:val="clear" w:color="auto" w:fill="E7E6E6" w:themeFill="background2"/>
+            <w:vAlign w:val="center"/>
           </w:tcPr>
           <w:p>
             <w:pPr>
@@ -358,7 +357,7 @@
               <w:rPr>
                 <w:b/>
               </w:rPr>
-              <w:t>Group: L3C2</w:t>
+              <w:t>L3C2</w:t>
             </w:r>
           </w:p>
         </w:tc>
@@ -370,9 +369,11 @@
         <w:tc>
           <w:tcPr>
             <w:tcW w:w="728" w:type="dxa"/>
+            <w:vAlign w:val="center"/>
           </w:tcPr>
           <w:p>
             <w:pPr>
+              <w:jc w:val="center"/>
               <w:rPr>
                 <w:b/>
               </w:rPr>
@@ -388,9 +389,11 @@
         <w:tc>
           <w:tcPr>
             <w:tcW w:w="3725" w:type="dxa"/>
+            <w:vAlign w:val="center"/>
           </w:tcPr>
           <w:p>
             <w:pPr>
+              <w:jc w:val="center"/>
               <w:rPr>
                 <w:b/>
               </w:rPr>
@@ -406,9 +409,11 @@
         <w:tc>
           <w:tcPr>
             <w:tcW w:w="2887" w:type="dxa"/>
+            <w:vAlign w:val="center"/>
           </w:tcPr>
           <w:p>
             <w:pPr>
+              <w:jc w:val="center"/>
               <w:rPr>
                 <w:b/>
               </w:rPr>
@@ -424,9 +429,11 @@
         <w:tc>
           <w:tcPr>
             <w:tcW w:w="2322" w:type="dxa"/>
+            <w:vAlign w:val="center"/>
           </w:tcPr>
           <w:p>
             <w:pPr>
+              <w:jc w:val="center"/>
               <w:rPr>
                 <w:b/>
               </w:rPr>
@@ -447,9 +454,11 @@
         <w:tc>
           <w:tcPr>
             <w:tcW w:w="728" w:type="dxa"/>
+            <w:vAlign w:val="center"/>
           </w:tcPr>
           <w:p>
             <w:pPr>
+              <w:jc w:val="center"/>
               <w:rPr>
                 <w:b/>
               </w:rPr>
@@ -465,9 +474,11 @@
         <w:tc>
           <w:tcPr>
             <w:tcW w:w="3725" w:type="dxa"/>
+            <w:vAlign w:val="center"/>
           </w:tcPr>
           <w:p>
             <w:pPr>
+              <w:jc w:val="center"/>
               <w:rPr>
                 <w:b/>
               </w:rPr>
@@ -491,9 +502,11 @@
         <w:tc>
           <w:tcPr>
             <w:tcW w:w="2887" w:type="dxa"/>
+            <w:vAlign w:val="center"/>
           </w:tcPr>
           <w:p>
             <w:pPr>
+              <w:jc w:val="center"/>
               <w:rPr>
                 <w:b/>
               </w:rPr>
@@ -509,9 +522,11 @@
         <w:tc>
           <w:tcPr>
             <w:tcW w:w="2322" w:type="dxa"/>
+            <w:vAlign w:val="center"/>
           </w:tcPr>
           <w:p>
             <w:pPr>
+              <w:jc w:val="center"/>
               <w:rPr>
                 <w:b/>
               </w:rPr>
@@ -532,9 +547,11 @@
         <w:tc>
           <w:tcPr>
             <w:tcW w:w="728" w:type="dxa"/>
+            <w:vAlign w:val="center"/>
           </w:tcPr>
           <w:p>
             <w:pPr>
+              <w:jc w:val="center"/>
               <w:rPr>
                 <w:b/>
               </w:rPr>
@@ -550,9 +567,11 @@
         <w:tc>
           <w:tcPr>
             <w:tcW w:w="3725" w:type="dxa"/>
+            <w:vAlign w:val="center"/>
           </w:tcPr>
           <w:p>
             <w:pPr>
+              <w:jc w:val="center"/>
               <w:rPr>
                 <w:b/>
               </w:rPr>
@@ -561,24 +580,18 @@
               <w:rPr>
                 <w:b/>
               </w:rPr>
-              <w:t xml:space="preserve">Abhishek </w:t>
-            </w:r>
-            <w:proofErr w:type="spellStart"/>
-            <w:r>
-              <w:rPr>
-                <w:b/>
-              </w:rPr>
-              <w:t>Rokaya</w:t>
-            </w:r>
-            <w:proofErr w:type="spellEnd"/>
+              <w:t>Abhishek Rokaya</w:t>
+            </w:r>
           </w:p>
         </w:tc>
         <w:tc>
           <w:tcPr>
             <w:tcW w:w="2887" w:type="dxa"/>
+            <w:vAlign w:val="center"/>
           </w:tcPr>
           <w:p>
             <w:pPr>
+              <w:jc w:val="center"/>
               <w:rPr>
                 <w:b/>
               </w:rPr>
@@ -594,9 +607,11 @@
         <w:tc>
           <w:tcPr>
             <w:tcW w:w="2322" w:type="dxa"/>
+            <w:vAlign w:val="center"/>
           </w:tcPr>
           <w:p>
             <w:pPr>
+              <w:jc w:val="center"/>
               <w:rPr>
                 <w:b/>
               </w:rPr>
@@ -617,9 +632,11 @@
         <w:tc>
           <w:tcPr>
             <w:tcW w:w="728" w:type="dxa"/>
+            <w:vAlign w:val="center"/>
           </w:tcPr>
           <w:p>
             <w:pPr>
+              <w:jc w:val="center"/>
               <w:rPr>
                 <w:b/>
               </w:rPr>
@@ -635,35 +652,31 @@
         <w:tc>
           <w:tcPr>
             <w:tcW w:w="3725" w:type="dxa"/>
+            <w:vAlign w:val="center"/>
           </w:tcPr>
           <w:p>
             <w:pPr>
+              <w:jc w:val="center"/>
               <w:rPr>
                 <w:b/>
               </w:rPr>
             </w:pPr>
-            <w:proofErr w:type="spellStart"/>
             <w:r>
               <w:rPr>
                 <w:b/>
               </w:rPr>
-              <w:t>Pranamya</w:t>
-            </w:r>
-            <w:proofErr w:type="spellEnd"/>
-            <w:r>
-              <w:rPr>
-                <w:b/>
-              </w:rPr>
-              <w:t xml:space="preserve"> Sharma</w:t>
+              <w:t>Pranamya Sharma</w:t>
             </w:r>
           </w:p>
         </w:tc>
         <w:tc>
           <w:tcPr>
             <w:tcW w:w="2887" w:type="dxa"/>
+            <w:vAlign w:val="center"/>
           </w:tcPr>
           <w:p>
             <w:pPr>
+              <w:jc w:val="center"/>
               <w:rPr>
                 <w:b/>
               </w:rPr>
@@ -679,9 +692,11 @@
         <w:tc>
           <w:tcPr>
             <w:tcW w:w="2322" w:type="dxa"/>
+            <w:vAlign w:val="center"/>
           </w:tcPr>
           <w:p>
             <w:pPr>
+              <w:jc w:val="center"/>
               <w:rPr>
                 <w:b/>
               </w:rPr>
@@ -702,9 +717,11 @@
         <w:tc>
           <w:tcPr>
             <w:tcW w:w="728" w:type="dxa"/>
+            <w:vAlign w:val="center"/>
           </w:tcPr>
           <w:p>
             <w:pPr>
+              <w:jc w:val="center"/>
               <w:rPr>
                 <w:b/>
               </w:rPr>
@@ -720,43 +737,31 @@
         <w:tc>
           <w:tcPr>
             <w:tcW w:w="3725" w:type="dxa"/>
+            <w:vAlign w:val="center"/>
           </w:tcPr>
           <w:p>
             <w:pPr>
+              <w:jc w:val="center"/>
               <w:rPr>
                 <w:b/>
               </w:rPr>
             </w:pPr>
-            <w:proofErr w:type="spellStart"/>
             <w:r>
               <w:rPr>
                 <w:b/>
               </w:rPr>
-              <w:t>Oshriya</w:t>
-            </w:r>
-            <w:proofErr w:type="spellEnd"/>
-            <w:r>
-              <w:rPr>
-                <w:b/>
-              </w:rPr>
-              <w:t xml:space="preserve"> </w:t>
-            </w:r>
-            <w:proofErr w:type="spellStart"/>
-            <w:r>
-              <w:rPr>
-                <w:b/>
-              </w:rPr>
-              <w:t>Manandhar</w:t>
-            </w:r>
-            <w:proofErr w:type="spellEnd"/>
+              <w:t>Oshriya Manandhar</w:t>
+            </w:r>
           </w:p>
         </w:tc>
         <w:tc>
           <w:tcPr>
             <w:tcW w:w="2887" w:type="dxa"/>
+            <w:vAlign w:val="center"/>
           </w:tcPr>
           <w:p>
             <w:pPr>
+              <w:jc w:val="center"/>
               <w:rPr>
                 <w:b/>
               </w:rPr>
@@ -772,9 +777,11 @@
         <w:tc>
           <w:tcPr>
             <w:tcW w:w="2322" w:type="dxa"/>
+            <w:vAlign w:val="center"/>
           </w:tcPr>
           <w:p>
             <w:pPr>
+              <w:jc w:val="center"/>
               <w:rPr>
                 <w:b/>
               </w:rPr>
@@ -795,9 +802,11 @@
         <w:tc>
           <w:tcPr>
             <w:tcW w:w="728" w:type="dxa"/>
+            <w:vAlign w:val="center"/>
           </w:tcPr>
           <w:p>
             <w:pPr>
+              <w:jc w:val="center"/>
               <w:rPr>
                 <w:b/>
               </w:rPr>
@@ -813,35 +822,31 @@
         <w:tc>
           <w:tcPr>
             <w:tcW w:w="3725" w:type="dxa"/>
+            <w:vAlign w:val="center"/>
           </w:tcPr>
           <w:p>
             <w:pPr>
+              <w:jc w:val="center"/>
               <w:rPr>
                 <w:b/>
               </w:rPr>
             </w:pPr>
-            <w:proofErr w:type="spellStart"/>
             <w:r>
               <w:rPr>
                 <w:b/>
               </w:rPr>
-              <w:t>Ushaan</w:t>
-            </w:r>
-            <w:proofErr w:type="spellEnd"/>
-            <w:r>
-              <w:rPr>
-                <w:b/>
-              </w:rPr>
-              <w:t xml:space="preserve"> Shrestha</w:t>
+              <w:t>Ushaan Shrestha</w:t>
             </w:r>
           </w:p>
         </w:tc>
         <w:tc>
           <w:tcPr>
             <w:tcW w:w="2887" w:type="dxa"/>
+            <w:vAlign w:val="center"/>
           </w:tcPr>
           <w:p>
             <w:pPr>
+              <w:jc w:val="center"/>
               <w:rPr>
                 <w:b/>
               </w:rPr>
@@ -857,9 +862,11 @@
         <w:tc>
           <w:tcPr>
             <w:tcW w:w="2322" w:type="dxa"/>
+            <w:vAlign w:val="center"/>
           </w:tcPr>
           <w:p>
             <w:pPr>
+              <w:jc w:val="center"/>
               <w:rPr>
                 <w:b/>
               </w:rPr>
@@ -5107,6 +5114,7 @@
       <w:pPr>
         <w:pStyle w:val="Heading1"/>
         <w:shd w:val="clear" w:color="auto" w:fill="FFFFFF" w:themeFill="background1"/>
+        <w:spacing w:after="240"/>
       </w:pPr>
       <w:bookmarkStart w:id="0" w:name="_Toc102861478"/>
       <w:r>
@@ -5180,6 +5188,7 @@
           <w:id w:val="1754932106"/>
           <w:citation/>
         </w:sdtPr>
+        <w:sdtEndPr/>
         <w:sdtContent>
           <w:r>
             <w:fldChar w:fldCharType="begin"/>
@@ -5232,6 +5241,7 @@
           <w:id w:val="-642663172"/>
           <w:citation/>
         </w:sdtPr>
+        <w:sdtEndPr/>
         <w:sdtContent>
           <w:r>
             <w:fldChar w:fldCharType="begin"/>
@@ -5260,11 +5270,11 @@
         <w:t xml:space="preserve"> Likewise, GitHub </w:t>
       </w:r>
       <w:r>
-        <w:t xml:space="preserve">provides Git-based Internet hosting for software development and version control. It provides Git's distributed version control and source code management </w:t>
+        <w:t xml:space="preserve">provides Git-based Internet hosting for software development and </w:t>
       </w:r>
       <w:r>
         <w:lastRenderedPageBreak/>
-        <w:t>(SCM) functions, as well as its own features. For each project, it provides access control as well as various collaboration tools such as bug tracking, feature requests, task management, continuous integration, and wikis</w:t>
+        <w:t>version control. It provides Git's distributed version control and source code management (SCM) functions, as well as its own features. For each project, it provides access control as well as various collaboration tools such as bug tracking, feature requests, task management, continuous integration, and wikis</w:t>
       </w:r>
       <w:r>
         <w:t xml:space="preserve"> </w:t>
@@ -5274,6 +5284,7 @@
           <w:id w:val="-1672324981"/>
           <w:citation/>
         </w:sdtPr>
+        <w:sdtEndPr/>
         <w:sdtContent>
           <w:r>
             <w:fldChar w:fldCharType="begin"/>
@@ -6344,6 +6355,7 @@
     <w:p>
       <w:pPr>
         <w:pStyle w:val="Heading1"/>
+        <w:spacing w:after="240"/>
       </w:pPr>
       <w:bookmarkStart w:id="3" w:name="_Toc102861481"/>
       <w:r>
@@ -6412,6 +6424,7 @@
           <w:id w:val="-1283647371"/>
           <w:citation/>
         </w:sdtPr>
+        <w:sdtEndPr/>
         <w:sdtContent>
           <w:r>
             <w:rPr>
@@ -6461,7 +6474,9 @@
     </w:p>
     <w:p>
       <w:pPr>
-        <w:ind w:firstLine="720"/>
+        <w:rPr>
+          <w:shd w:val="clear" w:color="auto" w:fill="FFFFFF"/>
+        </w:rPr>
       </w:pPr>
       <w:r>
         <w:rPr>
@@ -6561,157 +6576,167 @@
       </w:r>
     </w:p>
     <w:p>
+      <w:r>
+        <w:rPr>
+          <w:b/>
+        </w:rPr>
+        <w:t xml:space="preserve">public static async Task </w:t>
+      </w:r>
+      <w:proofErr w:type="spellStart"/>
       <w:proofErr w:type="gramStart"/>
       <w:r>
         <w:rPr>
           <w:b/>
         </w:rPr>
-        <w:t>public</w:t>
-      </w:r>
+        <w:t>SeedUsersAndRolesAsync</w:t>
+      </w:r>
+      <w:proofErr w:type="spellEnd"/>
+      <w:r>
+        <w:rPr>
+          <w:b/>
+        </w:rPr>
+        <w:t>(</w:t>
+      </w:r>
+      <w:proofErr w:type="spellStart"/>
       <w:proofErr w:type="gramEnd"/>
       <w:r>
         <w:rPr>
           <w:b/>
         </w:rPr>
-        <w:t xml:space="preserve"> static </w:t>
+        <w:t>IApplicationBuilder</w:t>
+      </w:r>
+      <w:proofErr w:type="spellEnd"/>
+      <w:r>
+        <w:rPr>
+          <w:b/>
+        </w:rPr>
+        <w:t xml:space="preserve"> </w:t>
       </w:r>
       <w:proofErr w:type="spellStart"/>
       <w:r>
         <w:rPr>
           <w:b/>
         </w:rPr>
-        <w:t>async</w:t>
+        <w:t>applicationBuilder</w:t>
       </w:r>
       <w:proofErr w:type="spellEnd"/>
       <w:r>
         <w:rPr>
           <w:b/>
         </w:rPr>
-        <w:t xml:space="preserve"> Task </w:t>
+        <w:t>)</w:t>
+      </w:r>
+      <w:r>
+        <w:t>: In this method, the User data is seeded along with the User Roles.</w:t>
+      </w:r>
+    </w:p>
+    <w:p>
+      <w:pPr>
+        <w:rPr>
+          <w:b/>
+        </w:rPr>
+      </w:pPr>
+      <w:r>
+        <w:rPr>
+          <w:b/>
+        </w:rPr>
+        <w:t xml:space="preserve">public static void </w:t>
+      </w:r>
+      <w:proofErr w:type="gramStart"/>
+      <w:r>
+        <w:rPr>
+          <w:b/>
+        </w:rPr>
+        <w:t>Seed(</w:t>
       </w:r>
       <w:proofErr w:type="spellStart"/>
-      <w:r>
-        <w:rPr>
-          <w:b/>
-        </w:rPr>
-        <w:t>SeedUsersAn</w:t>
-      </w:r>
-      <w:r>
-        <w:rPr>
-          <w:b/>
-        </w:rPr>
-        <w:t>dRolesAsync</w:t>
+      <w:proofErr w:type="gramEnd"/>
+      <w:r>
+        <w:rPr>
+          <w:b/>
+        </w:rPr>
+        <w:t>IApplicationBuilder</w:t>
       </w:r>
       <w:proofErr w:type="spellEnd"/>
       <w:r>
         <w:rPr>
           <w:b/>
         </w:rPr>
-        <w:t>(</w:t>
+        <w:t xml:space="preserve"> </w:t>
       </w:r>
       <w:proofErr w:type="spellStart"/>
       <w:r>
         <w:rPr>
           <w:b/>
         </w:rPr>
-        <w:t>IApplicationBuilder</w:t>
+        <w:t>applicationBuilder</w:t>
       </w:r>
       <w:proofErr w:type="spellEnd"/>
       <w:r>
         <w:rPr>
           <w:b/>
         </w:rPr>
-        <w:t xml:space="preserve"> </w:t>
-      </w:r>
+        <w:t>)</w:t>
+      </w:r>
+      <w:r>
+        <w:t>: In this method, the Entire Data of the database is seeded.</w:t>
+      </w:r>
+    </w:p>
+    <w:p>
+      <w:pPr>
+        <w:rPr>
+          <w:b/>
+        </w:rPr>
+      </w:pPr>
+      <w:r>
+        <w:rPr>
+          <w:b/>
+        </w:rPr>
+        <w:t>2. View Model</w:t>
+      </w:r>
+    </w:p>
+    <w:p>
+      <w:r>
+        <w:t>The view models were created in order to retrieve data from more than one tables.</w:t>
+      </w:r>
+    </w:p>
+    <w:p>
       <w:proofErr w:type="spellStart"/>
       <w:r>
         <w:rPr>
           <w:b/>
         </w:rPr>
-        <w:t>applicationBuilder</w:t>
+        <w:t>DVDPreviewModel</w:t>
       </w:r>
       <w:proofErr w:type="spellEnd"/>
       <w:r>
-        <w:rPr>
-          <w:b/>
-        </w:rPr>
-        <w:t>)</w:t>
-      </w:r>
-      <w:r>
-        <w:t>: In this method, the User data is seeded along with the User Roles.</w:t>
-      </w:r>
-    </w:p>
-    <w:p>
-      <w:pPr>
-        <w:rPr>
-          <w:b/>
-        </w:rPr>
-      </w:pPr>
-      <w:proofErr w:type="gramStart"/>
-      <w:r>
-        <w:rPr>
-          <w:b/>
-        </w:rPr>
-        <w:t>public</w:t>
-      </w:r>
-      <w:proofErr w:type="gramEnd"/>
-      <w:r>
-        <w:rPr>
-          <w:b/>
-        </w:rPr>
-        <w:t xml:space="preserve"> static void Seed(</w:t>
-      </w:r>
+        <w:t>: This class contains the property that is used to store the details of the DVD Titles to preview.</w:t>
+      </w:r>
+    </w:p>
+    <w:p>
       <w:proofErr w:type="spellStart"/>
       <w:r>
         <w:rPr>
           <w:b/>
         </w:rPr>
-        <w:t>IApplicationBuilder</w:t>
+        <w:t>DVDReturnModel</w:t>
       </w:r>
       <w:proofErr w:type="spellEnd"/>
       <w:r>
-        <w:rPr>
-          <w:b/>
-        </w:rPr>
-        <w:t xml:space="preserve"> </w:t>
-      </w:r>
+        <w:t xml:space="preserve">: This class contains the property that is used to store the details of the DVD Returns. </w:t>
+      </w:r>
+    </w:p>
+    <w:p>
       <w:proofErr w:type="spellStart"/>
       <w:r>
         <w:rPr>
           <w:b/>
         </w:rPr>
-        <w:t>applicationBuilder</w:t>
+        <w:t>FilteredLoan</w:t>
       </w:r>
       <w:proofErr w:type="spellEnd"/>
       <w:r>
-        <w:rPr>
-          <w:b/>
-        </w:rPr>
-        <w:t>)</w:t>
-      </w:r>
-      <w:r>
-        <w:t xml:space="preserve">: In this method, the </w:t>
-      </w:r>
-      <w:r>
-        <w:t>Entire Data of the database is seeded.</w:t>
-      </w:r>
-    </w:p>
-    <w:p>
-      <w:pPr>
-        <w:rPr>
-          <w:b/>
-        </w:rPr>
-      </w:pPr>
-      <w:r>
-        <w:rPr>
-          <w:b/>
-        </w:rPr>
-        <w:t>2. View Model</w:t>
-      </w:r>
-    </w:p>
-    <w:p>
-      <w:r>
-        <w:t>The view models were created in order to retrieve data from more than one tables.</w:t>
+        <w:t xml:space="preserve">: This class contains the property that is used to store the details of loans that are currently active. </w:t>
       </w:r>
     </w:p>
     <w:p>
@@ -6720,17 +6745,11 @@
         <w:rPr>
           <w:b/>
         </w:rPr>
-        <w:t>DVDPreviewModel</w:t>
+        <w:t>MemberDetailViewModel</w:t>
       </w:r>
       <w:proofErr w:type="spellEnd"/>
       <w:r>
-        <w:t xml:space="preserve">: </w:t>
-      </w:r>
-      <w:r>
-        <w:t>This class contains the property that is used to store the details</w:t>
-      </w:r>
-      <w:r>
-        <w:t xml:space="preserve"> of the DVD Titles to preview.</w:t>
+        <w:t xml:space="preserve">: This class contains the property that is used to store the details of the members. </w:t>
       </w:r>
     </w:p>
     <w:p>
@@ -6739,17 +6758,11 @@
         <w:rPr>
           <w:b/>
         </w:rPr>
-        <w:t>DVDReturnModel</w:t>
+        <w:t>RentModel</w:t>
       </w:r>
       <w:proofErr w:type="spellEnd"/>
       <w:r>
-        <w:t xml:space="preserve">: </w:t>
-      </w:r>
-      <w:r>
-        <w:t>This class contains the property that is used to store the details</w:t>
-      </w:r>
-      <w:r>
-        <w:t xml:space="preserve"> of the DVD Returns. </w:t>
+        <w:t xml:space="preserve">: This class contains the property that is used to store the details of the DVD Rent Transactions. </w:t>
       </w:r>
     </w:p>
     <w:p>
@@ -6758,74 +6771,11 @@
         <w:rPr>
           <w:b/>
         </w:rPr>
-        <w:t>FilteredLoan</w:t>
+        <w:t>UserDetailsViewModel</w:t>
       </w:r>
       <w:proofErr w:type="spellEnd"/>
       <w:r>
-        <w:t xml:space="preserve">: </w:t>
-      </w:r>
-      <w:r>
-        <w:t>This class contains the property that is used to store the details</w:t>
-      </w:r>
-      <w:r>
-        <w:t xml:space="preserve"> of loans that are currently active. </w:t>
-      </w:r>
-    </w:p>
-    <w:p>
-      <w:proofErr w:type="spellStart"/>
-      <w:r>
-        <w:rPr>
-          <w:b/>
-        </w:rPr>
-        <w:t>MemberDetailViewModel</w:t>
-      </w:r>
-      <w:proofErr w:type="spellEnd"/>
-      <w:r>
-        <w:t xml:space="preserve">: </w:t>
-      </w:r>
-      <w:r>
-        <w:t>This class contains the property that is used to store the details</w:t>
-      </w:r>
-      <w:r>
-        <w:t xml:space="preserve"> of the members. </w:t>
-      </w:r>
-    </w:p>
-    <w:p>
-      <w:proofErr w:type="spellStart"/>
-      <w:r>
-        <w:rPr>
-          <w:b/>
-        </w:rPr>
-        <w:t>RentModel</w:t>
-      </w:r>
-      <w:proofErr w:type="spellEnd"/>
-      <w:r>
-        <w:t xml:space="preserve">: </w:t>
-      </w:r>
-      <w:r>
-        <w:t>This class contains the property that is used to store the details</w:t>
-      </w:r>
-      <w:r>
-        <w:t xml:space="preserve"> of the DVD Rent Transactions. </w:t>
-      </w:r>
-    </w:p>
-    <w:p>
-      <w:proofErr w:type="spellStart"/>
-      <w:r>
-        <w:rPr>
-          <w:b/>
-        </w:rPr>
-        <w:t>UserDetailsViewModel</w:t>
-      </w:r>
-      <w:proofErr w:type="spellEnd"/>
-      <w:r>
-        <w:t xml:space="preserve">: </w:t>
-      </w:r>
-      <w:r>
-        <w:t>This class contains the property that is used to store the details</w:t>
-      </w:r>
-      <w:r>
-        <w:t xml:space="preserve"> of the Users.</w:t>
+        <w:t>: This class contains the property that is used to store the details of the Users.</w:t>
       </w:r>
     </w:p>
     <w:p>
@@ -6860,6 +6810,7 @@
           <w:id w:val="-1960167614"/>
           <w:citation/>
         </w:sdtPr>
+        <w:sdtEndPr/>
         <w:sdtContent>
           <w:r>
             <w:fldChar w:fldCharType="begin"/>
@@ -6922,7 +6873,7 @@
           </w:tcPr>
           <w:p>
             <w:pPr>
-              <w:spacing w:after="200" w:line="276" w:lineRule="auto"/>
+              <w:spacing w:line="276" w:lineRule="auto"/>
               <w:ind w:firstLine="3937"/>
               <w:jc w:val="left"/>
             </w:pPr>
@@ -7159,14 +7110,27 @@
       <w:r>
         <w:t xml:space="preserve">Figure </w:t>
       </w:r>
-      <w:fldSimple w:instr=" SEQ Figure \* ARABIC ">
-        <w:r>
-          <w:rPr>
-            <w:noProof/>
-          </w:rPr>
-          <w:t>1</w:t>
-        </w:r>
-      </w:fldSimple>
+      <w:r>
+        <w:fldChar w:fldCharType="begin"/>
+      </w:r>
+      <w:r>
+        <w:instrText xml:space="preserve"> SEQ Figure \* ARABIC </w:instrText>
+      </w:r>
+      <w:r>
+        <w:fldChar w:fldCharType="separate"/>
+      </w:r>
+      <w:r>
+        <w:rPr>
+          <w:noProof/>
+        </w:rPr>
+        <w:t>1</w:t>
+      </w:r>
+      <w:r>
+        <w:rPr>
+          <w:noProof/>
+        </w:rPr>
+        <w:fldChar w:fldCharType="end"/>
+      </w:r>
       <w:r>
         <w:t>: Test 1</w:t>
       </w:r>
@@ -7234,14 +7198,27 @@
       <w:r>
         <w:t xml:space="preserve">Figure </w:t>
       </w:r>
-      <w:fldSimple w:instr=" SEQ Figure \* ARABIC ">
-        <w:r>
-          <w:rPr>
-            <w:noProof/>
-          </w:rPr>
-          <w:t>2</w:t>
-        </w:r>
-      </w:fldSimple>
+      <w:r>
+        <w:fldChar w:fldCharType="begin"/>
+      </w:r>
+      <w:r>
+        <w:instrText xml:space="preserve"> SEQ Figure \* ARABIC </w:instrText>
+      </w:r>
+      <w:r>
+        <w:fldChar w:fldCharType="separate"/>
+      </w:r>
+      <w:r>
+        <w:rPr>
+          <w:noProof/>
+        </w:rPr>
+        <w:t>2</w:t>
+      </w:r>
+      <w:r>
+        <w:rPr>
+          <w:noProof/>
+        </w:rPr>
+        <w:fldChar w:fldCharType="end"/>
+      </w:r>
       <w:r>
         <w:t>: Test 1</w:t>
       </w:r>
@@ -7520,14 +7497,27 @@
       <w:r>
         <w:t xml:space="preserve">Figure </w:t>
       </w:r>
-      <w:fldSimple w:instr=" SEQ Figure \* ARABIC ">
-        <w:r>
-          <w:rPr>
-            <w:noProof/>
-          </w:rPr>
-          <w:t>3</w:t>
-        </w:r>
-      </w:fldSimple>
+      <w:r>
+        <w:fldChar w:fldCharType="begin"/>
+      </w:r>
+      <w:r>
+        <w:instrText xml:space="preserve"> SEQ Figure \* ARABIC </w:instrText>
+      </w:r>
+      <w:r>
+        <w:fldChar w:fldCharType="separate"/>
+      </w:r>
+      <w:r>
+        <w:rPr>
+          <w:noProof/>
+        </w:rPr>
+        <w:t>3</w:t>
+      </w:r>
+      <w:r>
+        <w:rPr>
+          <w:noProof/>
+        </w:rPr>
+        <w:fldChar w:fldCharType="end"/>
+      </w:r>
       <w:r>
         <w:t>: Test 2</w:t>
       </w:r>
@@ -7602,14 +7592,27 @@
       <w:r>
         <w:t xml:space="preserve">Figure </w:t>
       </w:r>
-      <w:fldSimple w:instr=" SEQ Figure \* ARABIC ">
-        <w:r>
-          <w:rPr>
-            <w:noProof/>
-          </w:rPr>
-          <w:t>4</w:t>
-        </w:r>
-      </w:fldSimple>
+      <w:r>
+        <w:fldChar w:fldCharType="begin"/>
+      </w:r>
+      <w:r>
+        <w:instrText xml:space="preserve"> SEQ Figure \* ARABIC </w:instrText>
+      </w:r>
+      <w:r>
+        <w:fldChar w:fldCharType="separate"/>
+      </w:r>
+      <w:r>
+        <w:rPr>
+          <w:noProof/>
+        </w:rPr>
+        <w:t>4</w:t>
+      </w:r>
+      <w:r>
+        <w:rPr>
+          <w:noProof/>
+        </w:rPr>
+        <w:fldChar w:fldCharType="end"/>
+      </w:r>
       <w:r>
         <w:t>: Test 2</w:t>
       </w:r>
@@ -7683,14 +7686,27 @@
       <w:r>
         <w:t xml:space="preserve">Figure </w:t>
       </w:r>
-      <w:fldSimple w:instr=" SEQ Figure \* ARABIC ">
-        <w:r>
-          <w:rPr>
-            <w:noProof/>
-          </w:rPr>
-          <w:t>5</w:t>
-        </w:r>
-      </w:fldSimple>
+      <w:r>
+        <w:fldChar w:fldCharType="begin"/>
+      </w:r>
+      <w:r>
+        <w:instrText xml:space="preserve"> SEQ Figure \* ARABIC </w:instrText>
+      </w:r>
+      <w:r>
+        <w:fldChar w:fldCharType="separate"/>
+      </w:r>
+      <w:r>
+        <w:rPr>
+          <w:noProof/>
+        </w:rPr>
+        <w:t>5</w:t>
+      </w:r>
+      <w:r>
+        <w:rPr>
+          <w:noProof/>
+        </w:rPr>
+        <w:fldChar w:fldCharType="end"/>
+      </w:r>
       <w:r>
         <w:t>: Test 2</w:t>
       </w:r>
@@ -7968,14 +7984,27 @@
       <w:r>
         <w:t xml:space="preserve">Figure </w:t>
       </w:r>
-      <w:fldSimple w:instr=" SEQ Figure \* ARABIC ">
-        <w:r>
-          <w:rPr>
-            <w:noProof/>
-          </w:rPr>
-          <w:t>6</w:t>
-        </w:r>
-      </w:fldSimple>
+      <w:r>
+        <w:fldChar w:fldCharType="begin"/>
+      </w:r>
+      <w:r>
+        <w:instrText xml:space="preserve"> SEQ Figure \* ARABIC </w:instrText>
+      </w:r>
+      <w:r>
+        <w:fldChar w:fldCharType="separate"/>
+      </w:r>
+      <w:r>
+        <w:rPr>
+          <w:noProof/>
+        </w:rPr>
+        <w:t>6</w:t>
+      </w:r>
+      <w:r>
+        <w:rPr>
+          <w:noProof/>
+        </w:rPr>
+        <w:fldChar w:fldCharType="end"/>
+      </w:r>
       <w:r>
         <w:t>: T</w:t>
       </w:r>
@@ -8255,14 +8284,27 @@
       <w:r>
         <w:t xml:space="preserve">Figure </w:t>
       </w:r>
-      <w:fldSimple w:instr=" SEQ Figure \* ARABIC ">
-        <w:r>
-          <w:rPr>
-            <w:noProof/>
-          </w:rPr>
-          <w:t>7</w:t>
-        </w:r>
-      </w:fldSimple>
+      <w:r>
+        <w:fldChar w:fldCharType="begin"/>
+      </w:r>
+      <w:r>
+        <w:instrText xml:space="preserve"> SEQ Figure \* ARABIC </w:instrText>
+      </w:r>
+      <w:r>
+        <w:fldChar w:fldCharType="separate"/>
+      </w:r>
+      <w:r>
+        <w:rPr>
+          <w:noProof/>
+        </w:rPr>
+        <w:t>7</w:t>
+      </w:r>
+      <w:r>
+        <w:rPr>
+          <w:noProof/>
+        </w:rPr>
+        <w:fldChar w:fldCharType="end"/>
+      </w:r>
       <w:r>
         <w:t>: Test 4</w:t>
       </w:r>
@@ -8328,14 +8370,27 @@
       <w:r>
         <w:t xml:space="preserve">Figure </w:t>
       </w:r>
-      <w:fldSimple w:instr=" SEQ Figure \* ARABIC ">
-        <w:r>
-          <w:rPr>
-            <w:noProof/>
-          </w:rPr>
-          <w:t>8</w:t>
-        </w:r>
-      </w:fldSimple>
+      <w:r>
+        <w:fldChar w:fldCharType="begin"/>
+      </w:r>
+      <w:r>
+        <w:instrText xml:space="preserve"> SEQ Figure \* ARABIC </w:instrText>
+      </w:r>
+      <w:r>
+        <w:fldChar w:fldCharType="separate"/>
+      </w:r>
+      <w:r>
+        <w:rPr>
+          <w:noProof/>
+        </w:rPr>
+        <w:t>8</w:t>
+      </w:r>
+      <w:r>
+        <w:rPr>
+          <w:noProof/>
+        </w:rPr>
+        <w:fldChar w:fldCharType="end"/>
+      </w:r>
       <w:r>
         <w:t>: Test 4</w:t>
       </w:r>
@@ -8399,14 +8454,27 @@
       <w:r>
         <w:t xml:space="preserve">Figure </w:t>
       </w:r>
-      <w:fldSimple w:instr=" SEQ Figure \* ARABIC ">
-        <w:r>
-          <w:rPr>
-            <w:noProof/>
-          </w:rPr>
-          <w:t>9</w:t>
-        </w:r>
-      </w:fldSimple>
+      <w:r>
+        <w:fldChar w:fldCharType="begin"/>
+      </w:r>
+      <w:r>
+        <w:instrText xml:space="preserve"> SEQ Figure \* ARABIC </w:instrText>
+      </w:r>
+      <w:r>
+        <w:fldChar w:fldCharType="separate"/>
+      </w:r>
+      <w:r>
+        <w:rPr>
+          <w:noProof/>
+        </w:rPr>
+        <w:t>9</w:t>
+      </w:r>
+      <w:r>
+        <w:rPr>
+          <w:noProof/>
+        </w:rPr>
+        <w:fldChar w:fldCharType="end"/>
+      </w:r>
       <w:r>
         <w:t>: Test 4</w:t>
       </w:r>
@@ -8696,14 +8764,27 @@
       <w:r>
         <w:t xml:space="preserve">Figure </w:t>
       </w:r>
-      <w:fldSimple w:instr=" SEQ Figure \* ARABIC ">
-        <w:r>
-          <w:rPr>
-            <w:noProof/>
-          </w:rPr>
-          <w:t>10</w:t>
-        </w:r>
-      </w:fldSimple>
+      <w:r>
+        <w:fldChar w:fldCharType="begin"/>
+      </w:r>
+      <w:r>
+        <w:instrText xml:space="preserve"> SEQ Figure \* ARABIC </w:instrText>
+      </w:r>
+      <w:r>
+        <w:fldChar w:fldCharType="separate"/>
+      </w:r>
+      <w:r>
+        <w:rPr>
+          <w:noProof/>
+        </w:rPr>
+        <w:t>10</w:t>
+      </w:r>
+      <w:r>
+        <w:rPr>
+          <w:noProof/>
+        </w:rPr>
+        <w:fldChar w:fldCharType="end"/>
+      </w:r>
       <w:r>
         <w:t>: Test 5</w:t>
       </w:r>
@@ -8778,14 +8859,27 @@
       <w:r>
         <w:t xml:space="preserve">Figure </w:t>
       </w:r>
-      <w:fldSimple w:instr=" SEQ Figure \* ARABIC ">
-        <w:r>
-          <w:rPr>
-            <w:noProof/>
-          </w:rPr>
-          <w:t>11</w:t>
-        </w:r>
-      </w:fldSimple>
+      <w:r>
+        <w:fldChar w:fldCharType="begin"/>
+      </w:r>
+      <w:r>
+        <w:instrText xml:space="preserve"> SEQ Figure \* ARABIC </w:instrText>
+      </w:r>
+      <w:r>
+        <w:fldChar w:fldCharType="separate"/>
+      </w:r>
+      <w:r>
+        <w:rPr>
+          <w:noProof/>
+        </w:rPr>
+        <w:t>11</w:t>
+      </w:r>
+      <w:r>
+        <w:rPr>
+          <w:noProof/>
+        </w:rPr>
+        <w:fldChar w:fldCharType="end"/>
+      </w:r>
       <w:r>
         <w:t>: Test 5</w:t>
       </w:r>
@@ -8859,14 +8953,27 @@
       <w:r>
         <w:t xml:space="preserve">Figure </w:t>
       </w:r>
-      <w:fldSimple w:instr=" SEQ Figure \* ARABIC ">
-        <w:r>
-          <w:rPr>
-            <w:noProof/>
-          </w:rPr>
-          <w:t>12</w:t>
-        </w:r>
-      </w:fldSimple>
+      <w:r>
+        <w:fldChar w:fldCharType="begin"/>
+      </w:r>
+      <w:r>
+        <w:instrText xml:space="preserve"> SEQ Figure \* ARABIC </w:instrText>
+      </w:r>
+      <w:r>
+        <w:fldChar w:fldCharType="separate"/>
+      </w:r>
+      <w:r>
+        <w:rPr>
+          <w:noProof/>
+        </w:rPr>
+        <w:t>12</w:t>
+      </w:r>
+      <w:r>
+        <w:rPr>
+          <w:noProof/>
+        </w:rPr>
+        <w:fldChar w:fldCharType="end"/>
+      </w:r>
       <w:r>
         <w:t>: Test 5</w:t>
       </w:r>
@@ -9150,14 +9257,27 @@
       <w:r>
         <w:t xml:space="preserve">Figure </w:t>
       </w:r>
-      <w:fldSimple w:instr=" SEQ Figure \* ARABIC ">
-        <w:r>
-          <w:rPr>
-            <w:noProof/>
-          </w:rPr>
-          <w:t>13</w:t>
-        </w:r>
-      </w:fldSimple>
+      <w:r>
+        <w:fldChar w:fldCharType="begin"/>
+      </w:r>
+      <w:r>
+        <w:instrText xml:space="preserve"> SEQ Figure \* ARABIC </w:instrText>
+      </w:r>
+      <w:r>
+        <w:fldChar w:fldCharType="separate"/>
+      </w:r>
+      <w:r>
+        <w:rPr>
+          <w:noProof/>
+        </w:rPr>
+        <w:t>13</w:t>
+      </w:r>
+      <w:r>
+        <w:rPr>
+          <w:noProof/>
+        </w:rPr>
+        <w:fldChar w:fldCharType="end"/>
+      </w:r>
       <w:r>
         <w:t>: Test 6</w:t>
       </w:r>
@@ -9232,14 +9352,27 @@
       <w:r>
         <w:t xml:space="preserve">Figure </w:t>
       </w:r>
-      <w:fldSimple w:instr=" SEQ Figure \* ARABIC ">
-        <w:r>
-          <w:rPr>
-            <w:noProof/>
-          </w:rPr>
-          <w:t>14</w:t>
-        </w:r>
-      </w:fldSimple>
+      <w:r>
+        <w:fldChar w:fldCharType="begin"/>
+      </w:r>
+      <w:r>
+        <w:instrText xml:space="preserve"> SEQ Figure \* ARABIC </w:instrText>
+      </w:r>
+      <w:r>
+        <w:fldChar w:fldCharType="separate"/>
+      </w:r>
+      <w:r>
+        <w:rPr>
+          <w:noProof/>
+        </w:rPr>
+        <w:t>14</w:t>
+      </w:r>
+      <w:r>
+        <w:rPr>
+          <w:noProof/>
+        </w:rPr>
+        <w:fldChar w:fldCharType="end"/>
+      </w:r>
       <w:r>
         <w:t>: Test 6</w:t>
       </w:r>
@@ -9313,14 +9446,27 @@
       <w:r>
         <w:t xml:space="preserve">Figure </w:t>
       </w:r>
-      <w:fldSimple w:instr=" SEQ Figure \* ARABIC ">
-        <w:r>
-          <w:rPr>
-            <w:noProof/>
-          </w:rPr>
-          <w:t>15</w:t>
-        </w:r>
-      </w:fldSimple>
+      <w:r>
+        <w:fldChar w:fldCharType="begin"/>
+      </w:r>
+      <w:r>
+        <w:instrText xml:space="preserve"> SEQ Figure \* ARABIC </w:instrText>
+      </w:r>
+      <w:r>
+        <w:fldChar w:fldCharType="separate"/>
+      </w:r>
+      <w:r>
+        <w:rPr>
+          <w:noProof/>
+        </w:rPr>
+        <w:t>15</w:t>
+      </w:r>
+      <w:r>
+        <w:rPr>
+          <w:noProof/>
+        </w:rPr>
+        <w:fldChar w:fldCharType="end"/>
+      </w:r>
       <w:r>
         <w:t>: Test 6</w:t>
       </w:r>
@@ -9618,14 +9764,27 @@
       <w:r>
         <w:t xml:space="preserve">Figure </w:t>
       </w:r>
-      <w:fldSimple w:instr=" SEQ Figure \* ARABIC ">
-        <w:r>
-          <w:rPr>
-            <w:noProof/>
-          </w:rPr>
-          <w:t>16</w:t>
-        </w:r>
-      </w:fldSimple>
+      <w:r>
+        <w:fldChar w:fldCharType="begin"/>
+      </w:r>
+      <w:r>
+        <w:instrText xml:space="preserve"> SEQ Figure \* ARABIC </w:instrText>
+      </w:r>
+      <w:r>
+        <w:fldChar w:fldCharType="separate"/>
+      </w:r>
+      <w:r>
+        <w:rPr>
+          <w:noProof/>
+        </w:rPr>
+        <w:t>16</w:t>
+      </w:r>
+      <w:r>
+        <w:rPr>
+          <w:noProof/>
+        </w:rPr>
+        <w:fldChar w:fldCharType="end"/>
+      </w:r>
       <w:r>
         <w:t>: Test 7</w:t>
       </w:r>
@@ -9700,14 +9859,27 @@
       <w:r>
         <w:t xml:space="preserve">Figure </w:t>
       </w:r>
-      <w:fldSimple w:instr=" SEQ Figure \* ARABIC ">
-        <w:r>
-          <w:rPr>
-            <w:noProof/>
-          </w:rPr>
-          <w:t>17</w:t>
-        </w:r>
-      </w:fldSimple>
+      <w:r>
+        <w:fldChar w:fldCharType="begin"/>
+      </w:r>
+      <w:r>
+        <w:instrText xml:space="preserve"> SEQ Figure \* ARABIC </w:instrText>
+      </w:r>
+      <w:r>
+        <w:fldChar w:fldCharType="separate"/>
+      </w:r>
+      <w:r>
+        <w:rPr>
+          <w:noProof/>
+        </w:rPr>
+        <w:t>17</w:t>
+      </w:r>
+      <w:r>
+        <w:rPr>
+          <w:noProof/>
+        </w:rPr>
+        <w:fldChar w:fldCharType="end"/>
+      </w:r>
       <w:r>
         <w:t>: Test 7</w:t>
       </w:r>
@@ -10020,14 +10192,27 @@
       <w:r>
         <w:t xml:space="preserve">Figure </w:t>
       </w:r>
-      <w:fldSimple w:instr=" SEQ Figure \* ARABIC ">
-        <w:r>
-          <w:rPr>
-            <w:noProof/>
-          </w:rPr>
-          <w:t>18</w:t>
-        </w:r>
-      </w:fldSimple>
+      <w:r>
+        <w:fldChar w:fldCharType="begin"/>
+      </w:r>
+      <w:r>
+        <w:instrText xml:space="preserve"> SEQ Figure \* ARABIC </w:instrText>
+      </w:r>
+      <w:r>
+        <w:fldChar w:fldCharType="separate"/>
+      </w:r>
+      <w:r>
+        <w:rPr>
+          <w:noProof/>
+        </w:rPr>
+        <w:t>18</w:t>
+      </w:r>
+      <w:r>
+        <w:rPr>
+          <w:noProof/>
+        </w:rPr>
+        <w:fldChar w:fldCharType="end"/>
+      </w:r>
       <w:r>
         <w:t>: Test 8</w:t>
       </w:r>
@@ -10094,14 +10279,27 @@
       <w:r>
         <w:t xml:space="preserve">Figure </w:t>
       </w:r>
-      <w:fldSimple w:instr=" SEQ Figure \* ARABIC ">
-        <w:r>
-          <w:rPr>
-            <w:noProof/>
-          </w:rPr>
-          <w:t>19</w:t>
-        </w:r>
-      </w:fldSimple>
+      <w:r>
+        <w:fldChar w:fldCharType="begin"/>
+      </w:r>
+      <w:r>
+        <w:instrText xml:space="preserve"> SEQ Figure \* ARABIC </w:instrText>
+      </w:r>
+      <w:r>
+        <w:fldChar w:fldCharType="separate"/>
+      </w:r>
+      <w:r>
+        <w:rPr>
+          <w:noProof/>
+        </w:rPr>
+        <w:t>19</w:t>
+      </w:r>
+      <w:r>
+        <w:rPr>
+          <w:noProof/>
+        </w:rPr>
+        <w:fldChar w:fldCharType="end"/>
+      </w:r>
       <w:r>
         <w:t>: Test 8</w:t>
       </w:r>
@@ -10298,9 +10496,7 @@
       <w:r>
         <w:t>: Test no.9</w:t>
       </w:r>
-      <w:bookmarkStart w:id="41" w:name="_GoBack"/>
       <w:bookmarkEnd w:id="40"/>
-      <w:bookmarkEnd w:id="41"/>
     </w:p>
     <w:p>
       <w:pPr>
@@ -10321,7 +10517,7 @@
       <w:pPr>
         <w:pStyle w:val="Heading2"/>
       </w:pPr>
-      <w:bookmarkStart w:id="42" w:name="_Toc102861493"/>
+      <w:bookmarkStart w:id="41" w:name="_Toc102861493"/>
       <w:r>
         <w:lastRenderedPageBreak/>
         <w:t>T</w:t>
@@ -10329,7 +10525,7 @@
       <w:r>
         <w:t>est 10</w:t>
       </w:r>
-      <w:bookmarkEnd w:id="42"/>
+      <w:bookmarkEnd w:id="41"/>
     </w:p>
     <w:tbl>
       <w:tblPr>
@@ -10466,7 +10662,7 @@
       <w:pPr>
         <w:pStyle w:val="Caption"/>
       </w:pPr>
-      <w:bookmarkStart w:id="43" w:name="_Toc102837643"/>
+      <w:bookmarkStart w:id="42" w:name="_Toc102837643"/>
       <w:r>
         <w:t xml:space="preserve">Table </w:t>
       </w:r>
@@ -10503,7 +10699,7 @@
       <w:r>
         <w:t>: Test no.10</w:t>
       </w:r>
-      <w:bookmarkEnd w:id="43"/>
+      <w:bookmarkEnd w:id="42"/>
     </w:p>
     <w:p>
       <w:pPr>
@@ -10524,12 +10720,12 @@
       <w:pPr>
         <w:pStyle w:val="Heading2"/>
       </w:pPr>
-      <w:bookmarkStart w:id="44" w:name="_Toc102861494"/>
+      <w:bookmarkStart w:id="43" w:name="_Toc102861494"/>
       <w:r>
         <w:lastRenderedPageBreak/>
         <w:t>Test 11</w:t>
       </w:r>
-      <w:bookmarkEnd w:id="44"/>
+      <w:bookmarkEnd w:id="43"/>
     </w:p>
     <w:tbl>
       <w:tblPr>
@@ -10716,12 +10912,12 @@
       <w:pPr>
         <w:pStyle w:val="Heading2"/>
       </w:pPr>
-      <w:bookmarkStart w:id="45" w:name="_Toc102861495"/>
+      <w:bookmarkStart w:id="44" w:name="_Toc102861495"/>
       <w:r>
         <w:lastRenderedPageBreak/>
         <w:t>Test 12</w:t>
       </w:r>
-      <w:bookmarkEnd w:id="45"/>
+      <w:bookmarkEnd w:id="44"/>
     </w:p>
     <w:tbl>
       <w:tblPr>
@@ -10908,12 +11104,12 @@
       <w:pPr>
         <w:pStyle w:val="Heading2"/>
       </w:pPr>
-      <w:bookmarkStart w:id="46" w:name="_Toc102861496"/>
+      <w:bookmarkStart w:id="45" w:name="_Toc102861496"/>
       <w:r>
         <w:lastRenderedPageBreak/>
         <w:t>Test 13</w:t>
       </w:r>
-      <w:bookmarkEnd w:id="46"/>
+      <w:bookmarkEnd w:id="45"/>
     </w:p>
     <w:tbl>
       <w:tblPr>
@@ -11106,12 +11302,12 @@
       <w:pPr>
         <w:pStyle w:val="Heading2"/>
       </w:pPr>
-      <w:bookmarkStart w:id="47" w:name="_Toc102861497"/>
+      <w:bookmarkStart w:id="46" w:name="_Toc102861497"/>
       <w:r>
         <w:lastRenderedPageBreak/>
         <w:t>Test 14</w:t>
       </w:r>
-      <w:bookmarkEnd w:id="47"/>
+      <w:bookmarkEnd w:id="46"/>
     </w:p>
     <w:tbl>
       <w:tblPr>
@@ -11304,12 +11500,12 @@
       <w:pPr>
         <w:pStyle w:val="Heading2"/>
       </w:pPr>
-      <w:bookmarkStart w:id="48" w:name="_Toc102861498"/>
+      <w:bookmarkStart w:id="47" w:name="_Toc102861498"/>
       <w:r>
         <w:lastRenderedPageBreak/>
         <w:t>Test 15</w:t>
       </w:r>
-      <w:bookmarkEnd w:id="48"/>
+      <w:bookmarkEnd w:id="47"/>
     </w:p>
     <w:tbl>
       <w:tblPr>
@@ -11502,12 +11698,12 @@
       <w:pPr>
         <w:pStyle w:val="Heading1"/>
       </w:pPr>
-      <w:bookmarkStart w:id="49" w:name="_Toc102861499"/>
+      <w:bookmarkStart w:id="48" w:name="_Toc102861499"/>
       <w:r>
         <w:lastRenderedPageBreak/>
         <w:t>Individual Reflection</w:t>
       </w:r>
-      <w:bookmarkEnd w:id="49"/>
+      <w:bookmarkEnd w:id="48"/>
     </w:p>
     <w:p>
       <w:pPr>
@@ -11551,16 +11747,8 @@
         <w:rPr>
           <w:b/>
         </w:rPr>
-        <w:t xml:space="preserve">Member - 2: Abhishek </w:t>
-      </w:r>
-      <w:proofErr w:type="spellStart"/>
-      <w:r>
-        <w:rPr>
-          <w:b/>
-        </w:rPr>
-        <w:t>Rokaya</w:t>
-      </w:r>
-      <w:proofErr w:type="spellEnd"/>
+        <w:t>Member - 2: Abhishek Rokaya</w:t>
+      </w:r>
     </w:p>
     <w:p>
       <w:r>
@@ -11577,21 +11765,7 @@
         <w:rPr>
           <w:b/>
         </w:rPr>
-        <w:t xml:space="preserve">Member - 3: </w:t>
-      </w:r>
-      <w:proofErr w:type="spellStart"/>
-      <w:r>
-        <w:rPr>
-          <w:b/>
-        </w:rPr>
-        <w:t>Pranamya</w:t>
-      </w:r>
-      <w:proofErr w:type="spellEnd"/>
-      <w:r>
-        <w:rPr>
-          <w:b/>
-        </w:rPr>
-        <w:t xml:space="preserve"> Sharma</w:t>
+        <w:t>Member - 3: Pranamya Sharma</w:t>
       </w:r>
     </w:p>
     <w:p>
@@ -11609,30 +11783,8 @@
         <w:rPr>
           <w:b/>
         </w:rPr>
-        <w:t xml:space="preserve">Member - 4: </w:t>
-      </w:r>
-      <w:proofErr w:type="spellStart"/>
-      <w:r>
-        <w:rPr>
-          <w:b/>
-        </w:rPr>
-        <w:t>Oshriya</w:t>
-      </w:r>
-      <w:proofErr w:type="spellEnd"/>
-      <w:r>
-        <w:rPr>
-          <w:b/>
-        </w:rPr>
-        <w:t xml:space="preserve"> </w:t>
-      </w:r>
-      <w:proofErr w:type="spellStart"/>
-      <w:r>
-        <w:rPr>
-          <w:b/>
-        </w:rPr>
-        <w:t>Manandhar</w:t>
-      </w:r>
-      <w:proofErr w:type="spellEnd"/>
+        <w:t>Member - 4: Oshriya Manandhar</w:t>
+      </w:r>
     </w:p>
     <w:p>
       <w:r>
@@ -11649,21 +11801,7 @@
         <w:rPr>
           <w:b/>
         </w:rPr>
-        <w:t xml:space="preserve">Member - 5: </w:t>
-      </w:r>
-      <w:proofErr w:type="spellStart"/>
-      <w:r>
-        <w:rPr>
-          <w:b/>
-        </w:rPr>
-        <w:t>Ushaan</w:t>
-      </w:r>
-      <w:proofErr w:type="spellEnd"/>
-      <w:r>
-        <w:rPr>
-          <w:b/>
-        </w:rPr>
-        <w:t xml:space="preserve"> Shrestha</w:t>
+        <w:t>Member - 5: Ushaan Shrestha</w:t>
       </w:r>
     </w:p>
     <w:p>
@@ -11678,12 +11816,12 @@
       <w:pPr>
         <w:pStyle w:val="Heading1"/>
       </w:pPr>
-      <w:bookmarkStart w:id="50" w:name="_Toc102861500"/>
+      <w:bookmarkStart w:id="49" w:name="_Toc102861500"/>
       <w:r>
         <w:lastRenderedPageBreak/>
         <w:t>Conclusion</w:t>
       </w:r>
-      <w:bookmarkEnd w:id="50"/>
+      <w:bookmarkEnd w:id="49"/>
     </w:p>
     <w:p>
       <w:pPr>
@@ -11694,7 +11832,7 @@
         <w:br w:type="page"/>
       </w:r>
     </w:p>
-    <w:bookmarkStart w:id="51" w:name="_Toc102861501" w:displacedByCustomXml="next"/>
+    <w:bookmarkStart w:id="50" w:name="_Toc102861501" w:displacedByCustomXml="next"/>
     <w:sdt>
       <w:sdtPr>
         <w:rPr>
@@ -11710,6 +11848,7 @@
           <w:docPartUnique/>
         </w:docPartObj>
       </w:sdtPr>
+      <w:sdtEndPr/>
       <w:sdtContent>
         <w:p>
           <w:pPr>
@@ -11718,13 +11857,14 @@
           <w:r>
             <w:t>Bibliography</w:t>
           </w:r>
-          <w:bookmarkEnd w:id="51"/>
+          <w:bookmarkEnd w:id="50"/>
         </w:p>
         <w:sdt>
           <w:sdtPr>
             <w:id w:val="111145805"/>
             <w:bibliography/>
           </w:sdtPr>
+          <w:sdtEndPr/>
           <w:sdtContent>
             <w:p>
               <w:pPr>
@@ -12128,7 +12268,7 @@
 </file>
 
 <file path=word/endnotes.xml><?xml version="1.0" encoding="utf-8"?>
-<w:endnotes xmlns:wpc="http://schemas.microsoft.com/office/word/2010/wordprocessingCanvas" xmlns:mc="http://schemas.openxmlformats.org/markup-compatibility/2006" xmlns:o="urn:schemas-microsoft-com:office:office" xmlns:r="http://schemas.openxmlformats.org/officeDocument/2006/relationships" xmlns:m="http://schemas.openxmlformats.org/officeDocument/2006/math" xmlns:v="urn:schemas-microsoft-com:vml" xmlns:wp14="http://schemas.microsoft.com/office/word/2010/wordprocessingDrawing" xmlns:wp="http://schemas.openxmlformats.org/drawingml/2006/wordprocessingDrawing" xmlns:w10="urn:schemas-microsoft-com:office:word" xmlns:w="http://schemas.openxmlformats.org/wordprocessingml/2006/main" xmlns:w14="http://schemas.microsoft.com/office/word/2010/wordml" xmlns:w15="http://schemas.microsoft.com/office/word/2012/wordml" xmlns:wpg="http://schemas.microsoft.com/office/word/2010/wordprocessingGroup" xmlns:wpi="http://schemas.microsoft.com/office/word/2010/wordprocessingInk" xmlns:wne="http://schemas.microsoft.com/office/word/2006/wordml" xmlns:wps="http://schemas.microsoft.com/office/word/2010/wordprocessingShape" mc:Ignorable="w14 w15 wp14">
+<w:endnotes xmlns:wpc="http://schemas.microsoft.com/office/word/2010/wordprocessingCanvas" xmlns:cx="http://schemas.microsoft.com/office/drawing/2014/chartex" xmlns:cx1="http://schemas.microsoft.com/office/drawing/2015/9/8/chartex" xmlns:cx2="http://schemas.microsoft.com/office/drawing/2015/10/21/chartex" xmlns:cx3="http://schemas.microsoft.com/office/drawing/2016/5/9/chartex" xmlns:cx4="http://schemas.microsoft.com/office/drawing/2016/5/10/chartex" xmlns:cx5="http://schemas.microsoft.com/office/drawing/2016/5/11/chartex" xmlns:cx6="http://schemas.microsoft.com/office/drawing/2016/5/12/chartex" xmlns:cx7="http://schemas.microsoft.com/office/drawing/2016/5/13/chartex" xmlns:cx8="http://schemas.microsoft.com/office/drawing/2016/5/14/chartex" xmlns:mc="http://schemas.openxmlformats.org/markup-compatibility/2006" xmlns:aink="http://schemas.microsoft.com/office/drawing/2016/ink" xmlns:am3d="http://schemas.microsoft.com/office/drawing/2017/model3d" xmlns:o="urn:schemas-microsoft-com:office:office" xmlns:oel="http://schemas.microsoft.com/office/2019/extlst" xmlns:r="http://schemas.openxmlformats.org/officeDocument/2006/relationships" xmlns:m="http://schemas.openxmlformats.org/officeDocument/2006/math" xmlns:v="urn:schemas-microsoft-com:vml" xmlns:wp14="http://schemas.microsoft.com/office/word/2010/wordprocessingDrawing" xmlns:wp="http://schemas.openxmlformats.org/drawingml/2006/wordprocessingDrawing" xmlns:w10="urn:schemas-microsoft-com:office:word" xmlns:w="http://schemas.openxmlformats.org/wordprocessingml/2006/main" xmlns:w14="http://schemas.microsoft.com/office/word/2010/wordml" xmlns:w15="http://schemas.microsoft.com/office/word/2012/wordml" xmlns:w16cex="http://schemas.microsoft.com/office/word/2018/wordml/cex" xmlns:w16cid="http://schemas.microsoft.com/office/word/2016/wordml/cid" xmlns:w16="http://schemas.microsoft.com/office/word/2018/wordml" xmlns:w16sdtdh="http://schemas.microsoft.com/office/word/2020/wordml/sdtdatahash" xmlns:w16se="http://schemas.microsoft.com/office/word/2015/wordml/symex" xmlns:wpg="http://schemas.microsoft.com/office/word/2010/wordprocessingGroup" xmlns:wpi="http://schemas.microsoft.com/office/word/2010/wordprocessingInk" xmlns:wne="http://schemas.microsoft.com/office/word/2006/wordml" xmlns:wps="http://schemas.microsoft.com/office/word/2010/wordprocessingShape" mc:Ignorable="w14 w15 w16se w16cid w16 w16cex w16sdtdh wp14">
   <w:endnote w:type="separator" w:id="-1">
     <w:p>
       <w:pPr>
@@ -12153,7 +12293,7 @@
 </file>
 
 <file path=word/footer1.xml><?xml version="1.0" encoding="utf-8"?>
-<w:ftr xmlns:wpc="http://schemas.microsoft.com/office/word/2010/wordprocessingCanvas" xmlns:mc="http://schemas.openxmlformats.org/markup-compatibility/2006" xmlns:o="urn:schemas-microsoft-com:office:office" xmlns:r="http://schemas.openxmlformats.org/officeDocument/2006/relationships" xmlns:m="http://schemas.openxmlformats.org/officeDocument/2006/math" xmlns:v="urn:schemas-microsoft-com:vml" xmlns:wp14="http://schemas.microsoft.com/office/word/2010/wordprocessingDrawing" xmlns:wp="http://schemas.openxmlformats.org/drawingml/2006/wordprocessingDrawing" xmlns:w10="urn:schemas-microsoft-com:office:word" xmlns:w="http://schemas.openxmlformats.org/wordprocessingml/2006/main" xmlns:w14="http://schemas.microsoft.com/office/word/2010/wordml" xmlns:w15="http://schemas.microsoft.com/office/word/2012/wordml" xmlns:wpg="http://schemas.microsoft.com/office/word/2010/wordprocessingGroup" xmlns:wpi="http://schemas.microsoft.com/office/word/2010/wordprocessingInk" xmlns:wne="http://schemas.microsoft.com/office/word/2006/wordml" xmlns:wps="http://schemas.microsoft.com/office/word/2010/wordprocessingShape" mc:Ignorable="w14 w15 wp14">
+<w:ftr xmlns:wpc="http://schemas.microsoft.com/office/word/2010/wordprocessingCanvas" xmlns:cx="http://schemas.microsoft.com/office/drawing/2014/chartex" xmlns:cx1="http://schemas.microsoft.com/office/drawing/2015/9/8/chartex" xmlns:cx2="http://schemas.microsoft.com/office/drawing/2015/10/21/chartex" xmlns:cx3="http://schemas.microsoft.com/office/drawing/2016/5/9/chartex" xmlns:cx4="http://schemas.microsoft.com/office/drawing/2016/5/10/chartex" xmlns:cx5="http://schemas.microsoft.com/office/drawing/2016/5/11/chartex" xmlns:cx6="http://schemas.microsoft.com/office/drawing/2016/5/12/chartex" xmlns:cx7="http://schemas.microsoft.com/office/drawing/2016/5/13/chartex" xmlns:cx8="http://schemas.microsoft.com/office/drawing/2016/5/14/chartex" xmlns:mc="http://schemas.openxmlformats.org/markup-compatibility/2006" xmlns:aink="http://schemas.microsoft.com/office/drawing/2016/ink" xmlns:am3d="http://schemas.microsoft.com/office/drawing/2017/model3d" xmlns:o="urn:schemas-microsoft-com:office:office" xmlns:oel="http://schemas.microsoft.com/office/2019/extlst" xmlns:r="http://schemas.openxmlformats.org/officeDocument/2006/relationships" xmlns:m="http://schemas.openxmlformats.org/officeDocument/2006/math" xmlns:v="urn:schemas-microsoft-com:vml" xmlns:wp14="http://schemas.microsoft.com/office/word/2010/wordprocessingDrawing" xmlns:wp="http://schemas.openxmlformats.org/drawingml/2006/wordprocessingDrawing" xmlns:w10="urn:schemas-microsoft-com:office:word" xmlns:w="http://schemas.openxmlformats.org/wordprocessingml/2006/main" xmlns:w14="http://schemas.microsoft.com/office/word/2010/wordml" xmlns:w15="http://schemas.microsoft.com/office/word/2012/wordml" xmlns:w16cex="http://schemas.microsoft.com/office/word/2018/wordml/cex" xmlns:w16cid="http://schemas.microsoft.com/office/word/2016/wordml/cid" xmlns:w16="http://schemas.microsoft.com/office/word/2018/wordml" xmlns:w16sdtdh="http://schemas.microsoft.com/office/word/2020/wordml/sdtdatahash" xmlns:w16se="http://schemas.microsoft.com/office/word/2015/wordml/symex" xmlns:wpg="http://schemas.microsoft.com/office/word/2010/wordprocessingGroup" xmlns:wpi="http://schemas.microsoft.com/office/word/2010/wordprocessingInk" xmlns:wne="http://schemas.microsoft.com/office/word/2006/wordml" xmlns:wps="http://schemas.microsoft.com/office/word/2010/wordprocessingShape" mc:Ignorable="w14 w15 w16se w16cid w16 w16cex w16sdtdh wp14">
   <w:p>
     <w:pPr>
       <w:pStyle w:val="Footer"/>
@@ -12166,7 +12306,7 @@
 </file>
 
 <file path=word/footer2.xml><?xml version="1.0" encoding="utf-8"?>
-<w:ftr xmlns:wpc="http://schemas.microsoft.com/office/word/2010/wordprocessingCanvas" xmlns:mc="http://schemas.openxmlformats.org/markup-compatibility/2006" xmlns:o="urn:schemas-microsoft-com:office:office" xmlns:r="http://schemas.openxmlformats.org/officeDocument/2006/relationships" xmlns:m="http://schemas.openxmlformats.org/officeDocument/2006/math" xmlns:v="urn:schemas-microsoft-com:vml" xmlns:wp14="http://schemas.microsoft.com/office/word/2010/wordprocessingDrawing" xmlns:wp="http://schemas.openxmlformats.org/drawingml/2006/wordprocessingDrawing" xmlns:w10="urn:schemas-microsoft-com:office:word" xmlns:w="http://schemas.openxmlformats.org/wordprocessingml/2006/main" xmlns:w14="http://schemas.microsoft.com/office/word/2010/wordml" xmlns:w15="http://schemas.microsoft.com/office/word/2012/wordml" xmlns:wpg="http://schemas.microsoft.com/office/word/2010/wordprocessingGroup" xmlns:wpi="http://schemas.microsoft.com/office/word/2010/wordprocessingInk" xmlns:wne="http://schemas.microsoft.com/office/word/2006/wordml" xmlns:wps="http://schemas.microsoft.com/office/word/2010/wordprocessingShape" mc:Ignorable="w14 w15 wp14">
+<w:ftr xmlns:wpc="http://schemas.microsoft.com/office/word/2010/wordprocessingCanvas" xmlns:cx="http://schemas.microsoft.com/office/drawing/2014/chartex" xmlns:cx1="http://schemas.microsoft.com/office/drawing/2015/9/8/chartex" xmlns:cx2="http://schemas.microsoft.com/office/drawing/2015/10/21/chartex" xmlns:cx3="http://schemas.microsoft.com/office/drawing/2016/5/9/chartex" xmlns:cx4="http://schemas.microsoft.com/office/drawing/2016/5/10/chartex" xmlns:cx5="http://schemas.microsoft.com/office/drawing/2016/5/11/chartex" xmlns:cx6="http://schemas.microsoft.com/office/drawing/2016/5/12/chartex" xmlns:cx7="http://schemas.microsoft.com/office/drawing/2016/5/13/chartex" xmlns:cx8="http://schemas.microsoft.com/office/drawing/2016/5/14/chartex" xmlns:mc="http://schemas.openxmlformats.org/markup-compatibility/2006" xmlns:aink="http://schemas.microsoft.com/office/drawing/2016/ink" xmlns:am3d="http://schemas.microsoft.com/office/drawing/2017/model3d" xmlns:o="urn:schemas-microsoft-com:office:office" xmlns:oel="http://schemas.microsoft.com/office/2019/extlst" xmlns:r="http://schemas.openxmlformats.org/officeDocument/2006/relationships" xmlns:m="http://schemas.openxmlformats.org/officeDocument/2006/math" xmlns:v="urn:schemas-microsoft-com:vml" xmlns:wp14="http://schemas.microsoft.com/office/word/2010/wordprocessingDrawing" xmlns:wp="http://schemas.openxmlformats.org/drawingml/2006/wordprocessingDrawing" xmlns:w10="urn:schemas-microsoft-com:office:word" xmlns:w="http://schemas.openxmlformats.org/wordprocessingml/2006/main" xmlns:w14="http://schemas.microsoft.com/office/word/2010/wordml" xmlns:w15="http://schemas.microsoft.com/office/word/2012/wordml" xmlns:w16cex="http://schemas.microsoft.com/office/word/2018/wordml/cex" xmlns:w16cid="http://schemas.microsoft.com/office/word/2016/wordml/cid" xmlns:w16="http://schemas.microsoft.com/office/word/2018/wordml" xmlns:w16sdtdh="http://schemas.microsoft.com/office/word/2020/wordml/sdtdatahash" xmlns:w16se="http://schemas.microsoft.com/office/word/2015/wordml/symex" xmlns:wpg="http://schemas.microsoft.com/office/word/2010/wordprocessingGroup" xmlns:wpi="http://schemas.microsoft.com/office/word/2010/wordprocessingInk" xmlns:wne="http://schemas.microsoft.com/office/word/2006/wordml" xmlns:wps="http://schemas.microsoft.com/office/word/2010/wordprocessingShape" mc:Ignorable="w14 w15 w16se w16cid w16 w16cex w16sdtdh wp14">
   <w:p>
     <w:pPr>
       <w:pStyle w:val="Footer"/>
@@ -12175,7 +12315,6 @@
         <w:tab w:val="center" w:pos="6030"/>
       </w:tabs>
       <w:ind w:left="-270"/>
-      <w:jc w:val="left"/>
     </w:pPr>
     <w:r>
       <w:rPr>
@@ -12267,7 +12406,7 @@
 </file>
 
 <file path=word/footnotes.xml><?xml version="1.0" encoding="utf-8"?>
-<w:footnotes xmlns:wpc="http://schemas.microsoft.com/office/word/2010/wordprocessingCanvas" xmlns:mc="http://schemas.openxmlformats.org/markup-compatibility/2006" xmlns:o="urn:schemas-microsoft-com:office:office" xmlns:r="http://schemas.openxmlformats.org/officeDocument/2006/relationships" xmlns:m="http://schemas.openxmlformats.org/officeDocument/2006/math" xmlns:v="urn:schemas-microsoft-com:vml" xmlns:wp14="http://schemas.microsoft.com/office/word/2010/wordprocessingDrawing" xmlns:wp="http://schemas.openxmlformats.org/drawingml/2006/wordprocessingDrawing" xmlns:w10="urn:schemas-microsoft-com:office:word" xmlns:w="http://schemas.openxmlformats.org/wordprocessingml/2006/main" xmlns:w14="http://schemas.microsoft.com/office/word/2010/wordml" xmlns:w15="http://schemas.microsoft.com/office/word/2012/wordml" xmlns:wpg="http://schemas.microsoft.com/office/word/2010/wordprocessingGroup" xmlns:wpi="http://schemas.microsoft.com/office/word/2010/wordprocessingInk" xmlns:wne="http://schemas.microsoft.com/office/word/2006/wordml" xmlns:wps="http://schemas.microsoft.com/office/word/2010/wordprocessingShape" mc:Ignorable="w14 w15 wp14">
+<w:footnotes xmlns:wpc="http://schemas.microsoft.com/office/word/2010/wordprocessingCanvas" xmlns:cx="http://schemas.microsoft.com/office/drawing/2014/chartex" xmlns:cx1="http://schemas.microsoft.com/office/drawing/2015/9/8/chartex" xmlns:cx2="http://schemas.microsoft.com/office/drawing/2015/10/21/chartex" xmlns:cx3="http://schemas.microsoft.com/office/drawing/2016/5/9/chartex" xmlns:cx4="http://schemas.microsoft.com/office/drawing/2016/5/10/chartex" xmlns:cx5="http://schemas.microsoft.com/office/drawing/2016/5/11/chartex" xmlns:cx6="http://schemas.microsoft.com/office/drawing/2016/5/12/chartex" xmlns:cx7="http://schemas.microsoft.com/office/drawing/2016/5/13/chartex" xmlns:cx8="http://schemas.microsoft.com/office/drawing/2016/5/14/chartex" xmlns:mc="http://schemas.openxmlformats.org/markup-compatibility/2006" xmlns:aink="http://schemas.microsoft.com/office/drawing/2016/ink" xmlns:am3d="http://schemas.microsoft.com/office/drawing/2017/model3d" xmlns:o="urn:schemas-microsoft-com:office:office" xmlns:oel="http://schemas.microsoft.com/office/2019/extlst" xmlns:r="http://schemas.openxmlformats.org/officeDocument/2006/relationships" xmlns:m="http://schemas.openxmlformats.org/officeDocument/2006/math" xmlns:v="urn:schemas-microsoft-com:vml" xmlns:wp14="http://schemas.microsoft.com/office/word/2010/wordprocessingDrawing" xmlns:wp="http://schemas.openxmlformats.org/drawingml/2006/wordprocessingDrawing" xmlns:w10="urn:schemas-microsoft-com:office:word" xmlns:w="http://schemas.openxmlformats.org/wordprocessingml/2006/main" xmlns:w14="http://schemas.microsoft.com/office/word/2010/wordml" xmlns:w15="http://schemas.microsoft.com/office/word/2012/wordml" xmlns:w16cex="http://schemas.microsoft.com/office/word/2018/wordml/cex" xmlns:w16cid="http://schemas.microsoft.com/office/word/2016/wordml/cid" xmlns:w16="http://schemas.microsoft.com/office/word/2018/wordml" xmlns:w16sdtdh="http://schemas.microsoft.com/office/word/2020/wordml/sdtdatahash" xmlns:w16se="http://schemas.microsoft.com/office/word/2015/wordml/symex" xmlns:wpg="http://schemas.microsoft.com/office/word/2010/wordprocessingGroup" xmlns:wpi="http://schemas.microsoft.com/office/word/2010/wordprocessingInk" xmlns:wne="http://schemas.microsoft.com/office/word/2006/wordml" xmlns:wps="http://schemas.microsoft.com/office/word/2010/wordprocessingShape" mc:Ignorable="w14 w15 w16se w16cid w16 w16cex w16sdtdh wp14">
   <w:footnote w:type="separator" w:id="-1">
     <w:p>
       <w:pPr>
@@ -12292,7 +12431,7 @@
 </file>
 
 <file path=word/header1.xml><?xml version="1.0" encoding="utf-8"?>
-<w:hdr xmlns:wpc="http://schemas.microsoft.com/office/word/2010/wordprocessingCanvas" xmlns:mc="http://schemas.openxmlformats.org/markup-compatibility/2006" xmlns:o="urn:schemas-microsoft-com:office:office" xmlns:r="http://schemas.openxmlformats.org/officeDocument/2006/relationships" xmlns:m="http://schemas.openxmlformats.org/officeDocument/2006/math" xmlns:v="urn:schemas-microsoft-com:vml" xmlns:wp14="http://schemas.microsoft.com/office/word/2010/wordprocessingDrawing" xmlns:wp="http://schemas.openxmlformats.org/drawingml/2006/wordprocessingDrawing" xmlns:w10="urn:schemas-microsoft-com:office:word" xmlns:w="http://schemas.openxmlformats.org/wordprocessingml/2006/main" xmlns:w14="http://schemas.microsoft.com/office/word/2010/wordml" xmlns:w15="http://schemas.microsoft.com/office/word/2012/wordml" xmlns:wpg="http://schemas.microsoft.com/office/word/2010/wordprocessingGroup" xmlns:wpi="http://schemas.microsoft.com/office/word/2010/wordprocessingInk" xmlns:wne="http://schemas.microsoft.com/office/word/2006/wordml" xmlns:wps="http://schemas.microsoft.com/office/word/2010/wordprocessingShape" mc:Ignorable="w14 w15 wp14">
+<w:hdr xmlns:wpc="http://schemas.microsoft.com/office/word/2010/wordprocessingCanvas" xmlns:cx="http://schemas.microsoft.com/office/drawing/2014/chartex" xmlns:cx1="http://schemas.microsoft.com/office/drawing/2015/9/8/chartex" xmlns:cx2="http://schemas.microsoft.com/office/drawing/2015/10/21/chartex" xmlns:cx3="http://schemas.microsoft.com/office/drawing/2016/5/9/chartex" xmlns:cx4="http://schemas.microsoft.com/office/drawing/2016/5/10/chartex" xmlns:cx5="http://schemas.microsoft.com/office/drawing/2016/5/11/chartex" xmlns:cx6="http://schemas.microsoft.com/office/drawing/2016/5/12/chartex" xmlns:cx7="http://schemas.microsoft.com/office/drawing/2016/5/13/chartex" xmlns:cx8="http://schemas.microsoft.com/office/drawing/2016/5/14/chartex" xmlns:mc="http://schemas.openxmlformats.org/markup-compatibility/2006" xmlns:aink="http://schemas.microsoft.com/office/drawing/2016/ink" xmlns:am3d="http://schemas.microsoft.com/office/drawing/2017/model3d" xmlns:o="urn:schemas-microsoft-com:office:office" xmlns:oel="http://schemas.microsoft.com/office/2019/extlst" xmlns:r="http://schemas.openxmlformats.org/officeDocument/2006/relationships" xmlns:m="http://schemas.openxmlformats.org/officeDocument/2006/math" xmlns:v="urn:schemas-microsoft-com:vml" xmlns:wp14="http://schemas.microsoft.com/office/word/2010/wordprocessingDrawing" xmlns:wp="http://schemas.openxmlformats.org/drawingml/2006/wordprocessingDrawing" xmlns:w10="urn:schemas-microsoft-com:office:word" xmlns:w="http://schemas.openxmlformats.org/wordprocessingml/2006/main" xmlns:w14="http://schemas.microsoft.com/office/word/2010/wordml" xmlns:w15="http://schemas.microsoft.com/office/word/2012/wordml" xmlns:w16cex="http://schemas.microsoft.com/office/word/2018/wordml/cex" xmlns:w16cid="http://schemas.microsoft.com/office/word/2016/wordml/cid" xmlns:w16="http://schemas.microsoft.com/office/word/2018/wordml" xmlns:w16sdtdh="http://schemas.microsoft.com/office/word/2020/wordml/sdtdatahash" xmlns:w16se="http://schemas.microsoft.com/office/word/2015/wordml/symex" xmlns:wpg="http://schemas.microsoft.com/office/word/2010/wordprocessingGroup" xmlns:wpi="http://schemas.microsoft.com/office/word/2010/wordprocessingInk" xmlns:wne="http://schemas.microsoft.com/office/word/2006/wordml" xmlns:wps="http://schemas.microsoft.com/office/word/2010/wordprocessingShape" mc:Ignorable="w14 w15 w16se w16cid w16 w16cex w16sdtdh wp14">
   <w:p>
     <w:pPr>
       <w:spacing w:after="417" w:line="265" w:lineRule="auto"/>
@@ -12336,7 +12475,7 @@
 </file>
 
 <file path=word/numbering.xml><?xml version="1.0" encoding="utf-8"?>
-<w:numbering xmlns:wpc="http://schemas.microsoft.com/office/word/2010/wordprocessingCanvas" xmlns:mc="http://schemas.openxmlformats.org/markup-compatibility/2006" xmlns:o="urn:schemas-microsoft-com:office:office" xmlns:r="http://schemas.openxmlformats.org/officeDocument/2006/relationships" xmlns:m="http://schemas.openxmlformats.org/officeDocument/2006/math" xmlns:v="urn:schemas-microsoft-com:vml" xmlns:wp14="http://schemas.microsoft.com/office/word/2010/wordprocessingDrawing" xmlns:wp="http://schemas.openxmlformats.org/drawingml/2006/wordprocessingDrawing" xmlns:w10="urn:schemas-microsoft-com:office:word" xmlns:w="http://schemas.openxmlformats.org/wordprocessingml/2006/main" xmlns:w14="http://schemas.microsoft.com/office/word/2010/wordml" xmlns:w15="http://schemas.microsoft.com/office/word/2012/wordml" xmlns:wpg="http://schemas.microsoft.com/office/word/2010/wordprocessingGroup" xmlns:wpi="http://schemas.microsoft.com/office/word/2010/wordprocessingInk" xmlns:wne="http://schemas.microsoft.com/office/word/2006/wordml" xmlns:wps="http://schemas.microsoft.com/office/word/2010/wordprocessingShape" mc:Ignorable="w14 w15 wp14">
+<w:numbering xmlns:wpc="http://schemas.microsoft.com/office/word/2010/wordprocessingCanvas" xmlns:cx="http://schemas.microsoft.com/office/drawing/2014/chartex" xmlns:cx1="http://schemas.microsoft.com/office/drawing/2015/9/8/chartex" xmlns:cx2="http://schemas.microsoft.com/office/drawing/2015/10/21/chartex" xmlns:cx3="http://schemas.microsoft.com/office/drawing/2016/5/9/chartex" xmlns:cx4="http://schemas.microsoft.com/office/drawing/2016/5/10/chartex" xmlns:cx5="http://schemas.microsoft.com/office/drawing/2016/5/11/chartex" xmlns:cx6="http://schemas.microsoft.com/office/drawing/2016/5/12/chartex" xmlns:cx7="http://schemas.microsoft.com/office/drawing/2016/5/13/chartex" xmlns:cx8="http://schemas.microsoft.com/office/drawing/2016/5/14/chartex" xmlns:mc="http://schemas.openxmlformats.org/markup-compatibility/2006" xmlns:aink="http://schemas.microsoft.com/office/drawing/2016/ink" xmlns:am3d="http://schemas.microsoft.com/office/drawing/2017/model3d" xmlns:o="urn:schemas-microsoft-com:office:office" xmlns:oel="http://schemas.microsoft.com/office/2019/extlst" xmlns:r="http://schemas.openxmlformats.org/officeDocument/2006/relationships" xmlns:m="http://schemas.openxmlformats.org/officeDocument/2006/math" xmlns:v="urn:schemas-microsoft-com:vml" xmlns:wp14="http://schemas.microsoft.com/office/word/2010/wordprocessingDrawing" xmlns:wp="http://schemas.openxmlformats.org/drawingml/2006/wordprocessingDrawing" xmlns:w10="urn:schemas-microsoft-com:office:word" xmlns:w="http://schemas.openxmlformats.org/wordprocessingml/2006/main" xmlns:w14="http://schemas.microsoft.com/office/word/2010/wordml" xmlns:w15="http://schemas.microsoft.com/office/word/2012/wordml" xmlns:w16cex="http://schemas.microsoft.com/office/word/2018/wordml/cex" xmlns:w16cid="http://schemas.microsoft.com/office/word/2016/wordml/cid" xmlns:w16="http://schemas.microsoft.com/office/word/2018/wordml" xmlns:w16sdtdh="http://schemas.microsoft.com/office/word/2020/wordml/sdtdatahash" xmlns:w16se="http://schemas.microsoft.com/office/word/2015/wordml/symex" xmlns:wpg="http://schemas.microsoft.com/office/word/2010/wordprocessingGroup" xmlns:wpi="http://schemas.microsoft.com/office/word/2010/wordprocessingInk" xmlns:wne="http://schemas.microsoft.com/office/word/2006/wordml" xmlns:wps="http://schemas.microsoft.com/office/word/2010/wordprocessingShape" mc:Ignorable="w14 w15 w16se w16cid w16 w16cex w16sdtdh wp14">
   <w:abstractNum w:abstractNumId="0" w15:restartNumberingAfterBreak="0">
     <w:nsid w:val="08EC035D"/>
     <w:multiLevelType w:val="hybridMultilevel"/>
@@ -16505,82 +16644,82 @@
       </w:pPr>
     </w:lvl>
   </w:abstractNum>
-  <w:num w:numId="1">
+  <w:num w:numId="1" w16cid:durableId="1113288792">
     <w:abstractNumId w:val="11"/>
   </w:num>
-  <w:num w:numId="2">
+  <w:num w:numId="2" w16cid:durableId="800265113">
     <w:abstractNumId w:val="27"/>
   </w:num>
-  <w:num w:numId="3">
+  <w:num w:numId="3" w16cid:durableId="1223952325">
     <w:abstractNumId w:val="36"/>
   </w:num>
-  <w:num w:numId="4">
+  <w:num w:numId="4" w16cid:durableId="643587124">
     <w:abstractNumId w:val="1"/>
   </w:num>
-  <w:num w:numId="5">
+  <w:num w:numId="5" w16cid:durableId="1332872268">
     <w:abstractNumId w:val="24"/>
   </w:num>
-  <w:num w:numId="6">
+  <w:num w:numId="6" w16cid:durableId="1502433560">
     <w:abstractNumId w:val="7"/>
   </w:num>
-  <w:num w:numId="7">
+  <w:num w:numId="7" w16cid:durableId="1664746260">
     <w:abstractNumId w:val="31"/>
   </w:num>
-  <w:num w:numId="8">
+  <w:num w:numId="8" w16cid:durableId="311912980">
     <w:abstractNumId w:val="15"/>
   </w:num>
-  <w:num w:numId="9">
+  <w:num w:numId="9" w16cid:durableId="2056614324">
     <w:abstractNumId w:val="17"/>
   </w:num>
-  <w:num w:numId="10">
+  <w:num w:numId="10" w16cid:durableId="1466654654">
     <w:abstractNumId w:val="5"/>
   </w:num>
-  <w:num w:numId="11">
+  <w:num w:numId="11" w16cid:durableId="1664312892">
     <w:abstractNumId w:val="20"/>
   </w:num>
-  <w:num w:numId="12">
+  <w:num w:numId="12" w16cid:durableId="1683316728">
     <w:abstractNumId w:val="9"/>
   </w:num>
-  <w:num w:numId="13">
+  <w:num w:numId="13" w16cid:durableId="1840071880">
     <w:abstractNumId w:val="13"/>
   </w:num>
-  <w:num w:numId="14">
+  <w:num w:numId="14" w16cid:durableId="1527865083">
     <w:abstractNumId w:val="23"/>
   </w:num>
-  <w:num w:numId="15">
+  <w:num w:numId="15" w16cid:durableId="1486583699">
     <w:abstractNumId w:val="40"/>
   </w:num>
-  <w:num w:numId="16">
+  <w:num w:numId="16" w16cid:durableId="658770928">
     <w:abstractNumId w:val="37"/>
   </w:num>
-  <w:num w:numId="17">
+  <w:num w:numId="17" w16cid:durableId="2145613140">
     <w:abstractNumId w:val="18"/>
   </w:num>
-  <w:num w:numId="18">
+  <w:num w:numId="18" w16cid:durableId="953050844">
     <w:abstractNumId w:val="16"/>
   </w:num>
-  <w:num w:numId="19">
+  <w:num w:numId="19" w16cid:durableId="2106804085">
     <w:abstractNumId w:val="2"/>
   </w:num>
-  <w:num w:numId="20">
+  <w:num w:numId="20" w16cid:durableId="1345979540">
     <w:abstractNumId w:val="33"/>
   </w:num>
-  <w:num w:numId="21">
+  <w:num w:numId="21" w16cid:durableId="670134784">
     <w:abstractNumId w:val="8"/>
   </w:num>
-  <w:num w:numId="22">
+  <w:num w:numId="22" w16cid:durableId="1767311978">
     <w:abstractNumId w:val="34"/>
   </w:num>
-  <w:num w:numId="23">
+  <w:num w:numId="23" w16cid:durableId="1068914793">
     <w:abstractNumId w:val="26"/>
   </w:num>
-  <w:num w:numId="24">
+  <w:num w:numId="24" w16cid:durableId="2018576149">
     <w:abstractNumId w:val="30"/>
   </w:num>
-  <w:num w:numId="25">
+  <w:num w:numId="25" w16cid:durableId="2105221109">
     <w:abstractNumId w:val="32"/>
   </w:num>
-  <w:num w:numId="26">
+  <w:num w:numId="26" w16cid:durableId="7560422">
     <w:abstractNumId w:val="32"/>
     <w:lvlOverride w:ilvl="0">
       <w:startOverride w:val="1"/>
@@ -16610,64 +16749,64 @@
       <w:startOverride w:val="1"/>
     </w:lvlOverride>
   </w:num>
-  <w:num w:numId="27">
+  <w:num w:numId="27" w16cid:durableId="1186167869">
     <w:abstractNumId w:val="4"/>
   </w:num>
-  <w:num w:numId="28">
+  <w:num w:numId="28" w16cid:durableId="564681437">
     <w:abstractNumId w:val="35"/>
   </w:num>
-  <w:num w:numId="29">
+  <w:num w:numId="29" w16cid:durableId="1893225945">
     <w:abstractNumId w:val="6"/>
   </w:num>
-  <w:num w:numId="30">
+  <w:num w:numId="30" w16cid:durableId="1689482654">
     <w:abstractNumId w:val="42"/>
   </w:num>
-  <w:num w:numId="31">
+  <w:num w:numId="31" w16cid:durableId="1451195260">
     <w:abstractNumId w:val="21"/>
   </w:num>
-  <w:num w:numId="32">
+  <w:num w:numId="32" w16cid:durableId="1625189612">
     <w:abstractNumId w:val="25"/>
   </w:num>
-  <w:num w:numId="33">
+  <w:num w:numId="33" w16cid:durableId="1472869600">
     <w:abstractNumId w:val="12"/>
   </w:num>
-  <w:num w:numId="34">
+  <w:num w:numId="34" w16cid:durableId="1663311166">
     <w:abstractNumId w:val="39"/>
   </w:num>
-  <w:num w:numId="35">
+  <w:num w:numId="35" w16cid:durableId="1953710072">
     <w:abstractNumId w:val="3"/>
   </w:num>
-  <w:num w:numId="36">
+  <w:num w:numId="36" w16cid:durableId="749691829">
     <w:abstractNumId w:val="28"/>
   </w:num>
-  <w:num w:numId="37">
+  <w:num w:numId="37" w16cid:durableId="686642311">
     <w:abstractNumId w:val="10"/>
   </w:num>
-  <w:num w:numId="38">
+  <w:num w:numId="38" w16cid:durableId="949975140">
     <w:abstractNumId w:val="38"/>
   </w:num>
-  <w:num w:numId="39">
+  <w:num w:numId="39" w16cid:durableId="398095950">
     <w:abstractNumId w:val="41"/>
   </w:num>
-  <w:num w:numId="40">
+  <w:num w:numId="40" w16cid:durableId="1172798040">
     <w:abstractNumId w:val="19"/>
   </w:num>
-  <w:num w:numId="41">
+  <w:num w:numId="41" w16cid:durableId="1007946090">
     <w:abstractNumId w:val="0"/>
   </w:num>
-  <w:num w:numId="42">
+  <w:num w:numId="42" w16cid:durableId="1639607365">
     <w:abstractNumId w:val="43"/>
   </w:num>
-  <w:num w:numId="43">
+  <w:num w:numId="43" w16cid:durableId="1176574176">
     <w:abstractNumId w:val="29"/>
   </w:num>
-  <w:num w:numId="44">
+  <w:num w:numId="44" w16cid:durableId="1443376670">
     <w:abstractNumId w:val="22"/>
   </w:num>
-  <w:num w:numId="45">
+  <w:num w:numId="45" w16cid:durableId="785350547">
     <w:abstractNumId w:val="14"/>
   </w:num>
-  <w:num w:numId="46">
+  <w:num w:numId="46" w16cid:durableId="281230429">
     <w:abstractNumId w:val="14"/>
     <w:lvlOverride w:ilvl="0">
       <w:startOverride w:val="1"/>
@@ -16701,7 +16840,7 @@
 </file>
 
 <file path=word/styles.xml><?xml version="1.0" encoding="utf-8"?>
-<w:styles xmlns:mc="http://schemas.openxmlformats.org/markup-compatibility/2006" xmlns:r="http://schemas.openxmlformats.org/officeDocument/2006/relationships" xmlns:w="http://schemas.openxmlformats.org/wordprocessingml/2006/main" xmlns:w14="http://schemas.microsoft.com/office/word/2010/wordml" xmlns:w15="http://schemas.microsoft.com/office/word/2012/wordml" mc:Ignorable="w14 w15">
+<w:styles xmlns:mc="http://schemas.openxmlformats.org/markup-compatibility/2006" xmlns:r="http://schemas.openxmlformats.org/officeDocument/2006/relationships" xmlns:w="http://schemas.openxmlformats.org/wordprocessingml/2006/main" xmlns:w14="http://schemas.microsoft.com/office/word/2010/wordml" xmlns:w15="http://schemas.microsoft.com/office/word/2012/wordml" xmlns:w16cex="http://schemas.microsoft.com/office/word/2018/wordml/cex" xmlns:w16cid="http://schemas.microsoft.com/office/word/2016/wordml/cid" xmlns:w16="http://schemas.microsoft.com/office/word/2018/wordml" xmlns:w16sdtdh="http://schemas.microsoft.com/office/word/2020/wordml/sdtdatahash" xmlns:w16se="http://schemas.microsoft.com/office/word/2015/wordml/symex" mc:Ignorable="w14 w15 w16se w16cid w16 w16cex w16sdtdh">
   <w:docDefaults>
     <w:rPrDefault>
       <w:rPr>
@@ -16717,7 +16856,7 @@
       </w:pPr>
     </w:pPrDefault>
   </w:docDefaults>
-  <w:latentStyles w:defLockedState="0" w:defUIPriority="99" w:defSemiHidden="0" w:defUnhideWhenUsed="0" w:defQFormat="0" w:count="371">
+  <w:latentStyles w:defLockedState="0" w:defUIPriority="99" w:defSemiHidden="0" w:defUnhideWhenUsed="0" w:defQFormat="0" w:count="376">
     <w:lsdException w:name="Normal" w:uiPriority="0" w:qFormat="1"/>
     <w:lsdException w:name="heading 1" w:uiPriority="9" w:qFormat="1"/>
     <w:lsdException w:name="heading 2" w:semiHidden="1" w:uiPriority="9" w:unhideWhenUsed="1" w:qFormat="1"/>
@@ -16823,7 +16962,6 @@
     <w:lsdException w:name="HTML Sample" w:semiHidden="1" w:unhideWhenUsed="1"/>
     <w:lsdException w:name="HTML Typewriter" w:semiHidden="1" w:unhideWhenUsed="1"/>
     <w:lsdException w:name="HTML Variable" w:semiHidden="1" w:unhideWhenUsed="1"/>
-    <w:lsdException w:name="Normal Table" w:semiHidden="1" w:unhideWhenUsed="1"/>
     <w:lsdException w:name="annotation subject" w:semiHidden="1" w:unhideWhenUsed="1"/>
     <w:lsdException w:name="No List" w:semiHidden="1" w:unhideWhenUsed="1"/>
     <w:lsdException w:name="Outline List 1" w:semiHidden="1" w:unhideWhenUsed="1"/>
@@ -16866,11 +17004,8 @@
     <w:lsdException w:name="Table Contemporary" w:semiHidden="1" w:unhideWhenUsed="1"/>
     <w:lsdException w:name="Table Elegant" w:semiHidden="1" w:unhideWhenUsed="1"/>
     <w:lsdException w:name="Table Professional" w:semiHidden="1" w:unhideWhenUsed="1"/>
-    <w:lsdException w:name="Table Subtle 1" w:semiHidden="1" w:unhideWhenUsed="1"/>
     <w:lsdException w:name="Table Subtle 2" w:semiHidden="1" w:unhideWhenUsed="1"/>
     <w:lsdException w:name="Table Web 1" w:semiHidden="1" w:unhideWhenUsed="1"/>
-    <w:lsdException w:name="Table Web 2" w:semiHidden="1" w:unhideWhenUsed="1"/>
-    <w:lsdException w:name="Table Web 3" w:semiHidden="1" w:unhideWhenUsed="1"/>
     <w:lsdException w:name="Balloon Text" w:semiHidden="1" w:unhideWhenUsed="1"/>
     <w:lsdException w:name="Table Grid" w:uiPriority="39"/>
     <w:lsdException w:name="Table Theme" w:semiHidden="1" w:unhideWhenUsed="1"/>
@@ -17089,6 +17224,11 @@
     <w:lsdException w:name="List Table 5 Dark Accent 6" w:uiPriority="50"/>
     <w:lsdException w:name="List Table 6 Colorful Accent 6" w:uiPriority="51"/>
     <w:lsdException w:name="List Table 7 Colorful Accent 6" w:uiPriority="52"/>
+    <w:lsdException w:name="Mention" w:semiHidden="1" w:unhideWhenUsed="1"/>
+    <w:lsdException w:name="Smart Hyperlink" w:semiHidden="1" w:unhideWhenUsed="1"/>
+    <w:lsdException w:name="Hashtag" w:semiHidden="1" w:unhideWhenUsed="1"/>
+    <w:lsdException w:name="Unresolved Mention" w:semiHidden="1" w:unhideWhenUsed="1"/>
+    <w:lsdException w:name="Smart Link" w:semiHidden="1" w:unhideWhenUsed="1"/>
   </w:latentStyles>
   <w:style w:type="paragraph" w:default="1" w:styleId="Normal">
     <w:name w:val="Normal"/>
@@ -17187,6 +17327,7 @@
   <w:style w:type="character" w:default="1" w:styleId="DefaultParagraphFont">
     <w:name w:val="Default Paragraph Font"/>
     <w:uiPriority w:val="1"/>
+    <w:semiHidden/>
     <w:unhideWhenUsed/>
   </w:style>
   <w:style w:type="table" w:default="1" w:styleId="TableNormal">

</xml_diff>